<commit_message>
Cathedral add, homebrew folder create
</commit_message>
<xml_diff>
--- a/Homebrew Stuff/Bosses and mobs.docx
+++ b/Homebrew Stuff/Bosses and mobs.docx
@@ -107,111 +107,27 @@
           <w:lang w:eastAsia="ru-RU"/>
         </w:rPr>
       </w:pPr>
-      <w:proofErr w:type="spellStart"/>
-      <w:r>
-        <w:rPr>
-          <w:rFonts w:ascii="Times New Roman" w:eastAsia="Times New Roman" w:hAnsi="Times New Roman" w:cs="Times New Roman"/>
-          <w:b/>
-          <w:bCs/>
-          <w:color w:val="58170D"/>
-          <w:sz w:val="23"/>
-          <w:szCs w:val="23"/>
-          <w:lang w:eastAsia="ru-RU"/>
-        </w:rPr>
-        <w:t>Armor</w:t>
-      </w:r>
-      <w:proofErr w:type="spellEnd"/>
-      <w:r>
-        <w:rPr>
-          <w:rFonts w:ascii="Times New Roman" w:eastAsia="Times New Roman" w:hAnsi="Times New Roman" w:cs="Times New Roman"/>
-          <w:b/>
-          <w:bCs/>
-          <w:color w:val="58170D"/>
-          <w:sz w:val="23"/>
-          <w:szCs w:val="23"/>
-          <w:lang w:eastAsia="ru-RU"/>
-        </w:rPr>
-        <w:t xml:space="preserve"> </w:t>
-      </w:r>
-      <w:proofErr w:type="spellStart"/>
-      <w:r>
-        <w:rPr>
-          <w:rFonts w:ascii="Times New Roman" w:eastAsia="Times New Roman" w:hAnsi="Times New Roman" w:cs="Times New Roman"/>
-          <w:b/>
-          <w:bCs/>
-          <w:color w:val="58170D"/>
-          <w:sz w:val="23"/>
-          <w:szCs w:val="23"/>
-          <w:lang w:eastAsia="ru-RU"/>
-        </w:rPr>
-        <w:t>Class</w:t>
-      </w:r>
-      <w:proofErr w:type="spellEnd"/>
-      <w:r>
-        <w:rPr>
-          <w:rFonts w:ascii="Times New Roman" w:eastAsia="Times New Roman" w:hAnsi="Times New Roman" w:cs="Times New Roman"/>
-          <w:b/>
-          <w:bCs/>
-          <w:color w:val="58170D"/>
-          <w:sz w:val="23"/>
-          <w:szCs w:val="23"/>
-          <w:lang w:eastAsia="ru-RU"/>
-        </w:rPr>
-        <w:t> </w:t>
-      </w:r>
-      <w:r>
-        <w:rPr>
-          <w:rFonts w:ascii="Times New Roman" w:eastAsia="Times New Roman" w:hAnsi="Times New Roman" w:cs="Times New Roman"/>
-          <w:color w:val="58170D"/>
-          <w:sz w:val="23"/>
-          <w:szCs w:val="23"/>
-          <w:lang w:eastAsia="ru-RU"/>
-        </w:rPr>
-        <w:t>15 (</w:t>
-      </w:r>
-      <w:proofErr w:type="spellStart"/>
-      <w:r>
-        <w:rPr>
-          <w:rFonts w:ascii="Times New Roman" w:eastAsia="Times New Roman" w:hAnsi="Times New Roman" w:cs="Times New Roman"/>
-          <w:color w:val="58170D"/>
-          <w:sz w:val="23"/>
-          <w:szCs w:val="23"/>
-          <w:lang w:eastAsia="ru-RU"/>
-        </w:rPr>
-        <w:t>Natural</w:t>
-      </w:r>
-      <w:proofErr w:type="spellEnd"/>
-      <w:r>
-        <w:rPr>
-          <w:rFonts w:ascii="Times New Roman" w:eastAsia="Times New Roman" w:hAnsi="Times New Roman" w:cs="Times New Roman"/>
-          <w:color w:val="58170D"/>
-          <w:sz w:val="23"/>
-          <w:szCs w:val="23"/>
-          <w:lang w:eastAsia="ru-RU"/>
-        </w:rPr>
-        <w:t xml:space="preserve"> </w:t>
-      </w:r>
-      <w:proofErr w:type="spellStart"/>
-      <w:r>
-        <w:rPr>
-          <w:rFonts w:ascii="Times New Roman" w:eastAsia="Times New Roman" w:hAnsi="Times New Roman" w:cs="Times New Roman"/>
-          <w:color w:val="58170D"/>
-          <w:sz w:val="23"/>
-          <w:szCs w:val="23"/>
-          <w:lang w:eastAsia="ru-RU"/>
-        </w:rPr>
-        <w:t>Armor</w:t>
-      </w:r>
-      <w:proofErr w:type="spellEnd"/>
-      <w:r>
-        <w:rPr>
-          <w:rFonts w:ascii="Times New Roman" w:eastAsia="Times New Roman" w:hAnsi="Times New Roman" w:cs="Times New Roman"/>
-          <w:color w:val="58170D"/>
-          <w:sz w:val="23"/>
-          <w:szCs w:val="23"/>
-          <w:lang w:eastAsia="ru-RU"/>
-        </w:rPr>
-        <w:t>)</w:t>
+      <w:r>
+        <w:rPr>
+          <w:rFonts w:ascii="Times New Roman" w:eastAsia="Times New Roman" w:hAnsi="Times New Roman" w:cs="Times New Roman"/>
+          <w:b/>
+          <w:bCs/>
+          <w:color w:val="58170D"/>
+          <w:sz w:val="23"/>
+          <w:szCs w:val="23"/>
+          <w:lang w:eastAsia="ru-RU"/>
+        </w:rPr>
+        <w:t>Armor Class </w:t>
+      </w:r>
+      <w:r>
+        <w:rPr>
+          <w:rFonts w:ascii="Times New Roman" w:eastAsia="Times New Roman" w:hAnsi="Times New Roman" w:cs="Times New Roman"/>
+          <w:color w:val="58170D"/>
+          <w:sz w:val="23"/>
+          <w:szCs w:val="23"/>
+          <w:lang w:eastAsia="ru-RU"/>
+        </w:rPr>
+        <w:t>15 (Natural Armor)</w:t>
       </w:r>
     </w:p>
     <w:p>
@@ -231,58 +147,30 @@
           <w:lang w:eastAsia="ru-RU"/>
         </w:rPr>
       </w:pPr>
-      <w:proofErr w:type="spellStart"/>
-      <w:r>
-        <w:rPr>
-          <w:rFonts w:ascii="Times New Roman" w:eastAsia="Times New Roman" w:hAnsi="Times New Roman" w:cs="Times New Roman"/>
-          <w:b/>
-          <w:bCs/>
-          <w:color w:val="58170D"/>
-          <w:sz w:val="23"/>
-          <w:szCs w:val="23"/>
-          <w:lang w:eastAsia="ru-RU"/>
-        </w:rPr>
-        <w:t>Hit</w:t>
-      </w:r>
-      <w:proofErr w:type="spellEnd"/>
-      <w:r>
-        <w:rPr>
-          <w:rFonts w:ascii="Times New Roman" w:eastAsia="Times New Roman" w:hAnsi="Times New Roman" w:cs="Times New Roman"/>
-          <w:b/>
-          <w:bCs/>
-          <w:color w:val="58170D"/>
-          <w:sz w:val="23"/>
-          <w:szCs w:val="23"/>
-          <w:lang w:eastAsia="ru-RU"/>
+      <w:r>
+        <w:rPr>
+          <w:rFonts w:ascii="Times New Roman" w:eastAsia="Times New Roman" w:hAnsi="Times New Roman" w:cs="Times New Roman"/>
+          <w:b/>
+          <w:bCs/>
+          <w:color w:val="58170D"/>
+          <w:sz w:val="23"/>
+          <w:szCs w:val="23"/>
+          <w:lang w:eastAsia="ru-RU"/>
+        </w:rPr>
+        <w:t>Hit Points</w:t>
+      </w:r>
+      <w:r>
+        <w:rPr>
+          <w:rFonts w:ascii="Times New Roman" w:eastAsia="Times New Roman" w:hAnsi="Times New Roman" w:cs="Times New Roman"/>
+          <w:b/>
+          <w:bCs/>
+          <w:color w:val="58170D"/>
+          <w:sz w:val="23"/>
+          <w:szCs w:val="23"/>
+          <w:lang w:val="en-US" w:eastAsia="ru-RU"/>
         </w:rPr>
         <w:t xml:space="preserve"> </w:t>
       </w:r>
-      <w:proofErr w:type="spellStart"/>
-      <w:r>
-        <w:rPr>
-          <w:rFonts w:ascii="Times New Roman" w:eastAsia="Times New Roman" w:hAnsi="Times New Roman" w:cs="Times New Roman"/>
-          <w:b/>
-          <w:bCs/>
-          <w:color w:val="58170D"/>
-          <w:sz w:val="23"/>
-          <w:szCs w:val="23"/>
-          <w:lang w:eastAsia="ru-RU"/>
-        </w:rPr>
-        <w:t>Points</w:t>
-      </w:r>
-      <w:proofErr w:type="spellEnd"/>
-      <w:r>
-        <w:rPr>
-          <w:rFonts w:ascii="Times New Roman" w:eastAsia="Times New Roman" w:hAnsi="Times New Roman" w:cs="Times New Roman"/>
-          <w:b/>
-          <w:bCs/>
-          <w:color w:val="58170D"/>
-          <w:sz w:val="23"/>
-          <w:szCs w:val="23"/>
-          <w:lang w:val="en-US" w:eastAsia="ru-RU"/>
-        </w:rPr>
-        <w:t xml:space="preserve"> </w:t>
-      </w:r>
       <w:r>
         <w:rPr>
           <w:rFonts w:ascii="Times New Roman" w:eastAsia="Times New Roman" w:hAnsi="Times New Roman" w:cs="Times New Roman"/>
@@ -301,39 +189,17 @@
           <w:szCs w:val="23"/>
           <w:lang w:val="en-US" w:eastAsia="ru-RU"/>
         </w:rPr>
-        <w:t>-</w:t>
-      </w:r>
-      <w:proofErr w:type="gramStart"/>
-      <w:r>
-        <w:rPr>
-          <w:rFonts w:ascii="Times New Roman" w:eastAsia="Times New Roman" w:hAnsi="Times New Roman" w:cs="Times New Roman"/>
-          <w:color w:val="58170D"/>
-          <w:sz w:val="23"/>
-          <w:szCs w:val="23"/>
-          <w:lang w:val="en-US" w:eastAsia="ru-RU"/>
-        </w:rPr>
-        <w:t xml:space="preserve">ish </w:t>
-      </w:r>
-      <w:r>
-        <w:rPr>
-          <w:rFonts w:ascii="Times New Roman" w:eastAsia="Times New Roman" w:hAnsi="Times New Roman" w:cs="Times New Roman"/>
-          <w:color w:val="58170D"/>
-          <w:sz w:val="23"/>
-          <w:szCs w:val="23"/>
-          <w:lang w:eastAsia="ru-RU"/>
-        </w:rPr>
-        <w:t xml:space="preserve"> (</w:t>
-      </w:r>
-      <w:proofErr w:type="gramEnd"/>
-      <w:r>
-        <w:rPr>
-          <w:rFonts w:ascii="Times New Roman" w:eastAsia="Times New Roman" w:hAnsi="Times New Roman" w:cs="Times New Roman"/>
-          <w:color w:val="58170D"/>
-          <w:sz w:val="23"/>
-          <w:szCs w:val="23"/>
-          <w:lang w:eastAsia="ru-RU"/>
-        </w:rPr>
-        <w:t>17d8+51)</w:t>
+        <w:t xml:space="preserve">-ish </w:t>
+      </w:r>
+      <w:r>
+        <w:rPr>
+          <w:rFonts w:ascii="Times New Roman" w:eastAsia="Times New Roman" w:hAnsi="Times New Roman" w:cs="Times New Roman"/>
+          <w:color w:val="58170D"/>
+          <w:sz w:val="23"/>
+          <w:szCs w:val="23"/>
+          <w:lang w:eastAsia="ru-RU"/>
+        </w:rPr>
+        <w:t xml:space="preserve"> (17d8+51)</w:t>
       </w:r>
     </w:p>
     <w:p>
@@ -353,63 +219,27 @@
           <w:lang w:eastAsia="ru-RU"/>
         </w:rPr>
       </w:pPr>
-      <w:proofErr w:type="spellStart"/>
-      <w:r>
-        <w:rPr>
-          <w:rFonts w:ascii="Times New Roman" w:eastAsia="Times New Roman" w:hAnsi="Times New Roman" w:cs="Times New Roman"/>
-          <w:b/>
-          <w:bCs/>
-          <w:color w:val="58170D"/>
-          <w:sz w:val="23"/>
-          <w:szCs w:val="23"/>
-          <w:lang w:eastAsia="ru-RU"/>
-        </w:rPr>
-        <w:t>Speed</w:t>
-      </w:r>
-      <w:proofErr w:type="spellEnd"/>
-      <w:r>
-        <w:rPr>
-          <w:rFonts w:ascii="Times New Roman" w:eastAsia="Times New Roman" w:hAnsi="Times New Roman" w:cs="Times New Roman"/>
-          <w:b/>
-          <w:bCs/>
-          <w:color w:val="58170D"/>
-          <w:sz w:val="23"/>
-          <w:szCs w:val="23"/>
-          <w:lang w:eastAsia="ru-RU"/>
-        </w:rPr>
-        <w:t> </w:t>
-      </w:r>
-      <w:r>
-        <w:rPr>
-          <w:rFonts w:ascii="Times New Roman" w:eastAsia="Times New Roman" w:hAnsi="Times New Roman" w:cs="Times New Roman"/>
-          <w:color w:val="58170D"/>
-          <w:sz w:val="23"/>
-          <w:szCs w:val="23"/>
-          <w:lang w:eastAsia="ru-RU"/>
-        </w:rPr>
-        <w:t xml:space="preserve">30 </w:t>
-      </w:r>
-      <w:proofErr w:type="spellStart"/>
-      <w:r>
-        <w:rPr>
-          <w:rFonts w:ascii="Times New Roman" w:eastAsia="Times New Roman" w:hAnsi="Times New Roman" w:cs="Times New Roman"/>
-          <w:color w:val="58170D"/>
-          <w:sz w:val="23"/>
-          <w:szCs w:val="23"/>
-          <w:lang w:eastAsia="ru-RU"/>
-        </w:rPr>
-        <w:t>ft</w:t>
-      </w:r>
-      <w:proofErr w:type="spellEnd"/>
-      <w:r>
-        <w:rPr>
-          <w:rFonts w:ascii="Times New Roman" w:eastAsia="Times New Roman" w:hAnsi="Times New Roman" w:cs="Times New Roman"/>
-          <w:color w:val="58170D"/>
-          <w:sz w:val="23"/>
-          <w:szCs w:val="23"/>
-          <w:lang w:eastAsia="ru-RU"/>
-        </w:rPr>
-        <w:t>.</w:t>
+      <w:r>
+        <w:rPr>
+          <w:rFonts w:ascii="Times New Roman" w:eastAsia="Times New Roman" w:hAnsi="Times New Roman" w:cs="Times New Roman"/>
+          <w:b/>
+          <w:bCs/>
+          <w:color w:val="58170D"/>
+          <w:sz w:val="23"/>
+          <w:szCs w:val="23"/>
+          <w:lang w:eastAsia="ru-RU"/>
+        </w:rPr>
+        <w:t>Speed </w:t>
+      </w:r>
+      <w:r>
+        <w:rPr>
+          <w:rFonts w:ascii="Times New Roman" w:eastAsia="Times New Roman" w:hAnsi="Times New Roman" w:cs="Times New Roman"/>
+          <w:color w:val="58170D"/>
+          <w:sz w:val="23"/>
+          <w:szCs w:val="23"/>
+          <w:lang w:eastAsia="ru-RU"/>
+        </w:rPr>
+        <w:t>30 ft.</w:t>
       </w:r>
     </w:p>
     <w:p>
@@ -922,33 +752,18 @@
           <w:lang w:eastAsia="ru-RU"/>
         </w:rPr>
       </w:pPr>
-      <w:proofErr w:type="spellStart"/>
-      <w:r>
-        <w:rPr>
-          <w:rFonts w:ascii="Times New Roman" w:eastAsia="Times New Roman" w:hAnsi="Times New Roman" w:cs="Times New Roman"/>
-          <w:b/>
-          <w:bCs/>
-          <w:color w:val="58170D"/>
-          <w:sz w:val="23"/>
-          <w:szCs w:val="23"/>
-          <w:lang w:eastAsia="ru-RU"/>
-        </w:rPr>
-        <w:t>Languages</w:t>
-      </w:r>
-      <w:proofErr w:type="spellEnd"/>
-      <w:r>
-        <w:rPr>
-          <w:rFonts w:ascii="Times New Roman" w:eastAsia="Times New Roman" w:hAnsi="Times New Roman" w:cs="Times New Roman"/>
-          <w:b/>
-          <w:bCs/>
-          <w:color w:val="58170D"/>
-          <w:sz w:val="23"/>
-          <w:szCs w:val="23"/>
-          <w:lang w:eastAsia="ru-RU"/>
-        </w:rPr>
-        <w:t> </w:t>
-      </w:r>
-      <w:proofErr w:type="spellStart"/>
+      <w:r>
+        <w:rPr>
+          <w:rFonts w:ascii="Times New Roman" w:eastAsia="Times New Roman" w:hAnsi="Times New Roman" w:cs="Times New Roman"/>
+          <w:b/>
+          <w:bCs/>
+          <w:color w:val="58170D"/>
+          <w:sz w:val="23"/>
+          <w:szCs w:val="23"/>
+          <w:lang w:eastAsia="ru-RU"/>
+        </w:rPr>
+        <w:t>Languages </w:t>
+      </w:r>
       <w:r>
         <w:rPr>
           <w:rFonts w:ascii="Times New Roman" w:eastAsia="Times New Roman" w:hAnsi="Times New Roman" w:cs="Times New Roman"/>
@@ -959,7 +774,6 @@
         </w:rPr>
         <w:t>Common</w:t>
       </w:r>
-      <w:proofErr w:type="spellEnd"/>
     </w:p>
     <w:p>
       <w:pPr>
@@ -978,31 +792,17 @@
           <w:lang w:eastAsia="ru-RU"/>
         </w:rPr>
       </w:pPr>
-      <w:proofErr w:type="spellStart"/>
-      <w:r>
-        <w:rPr>
-          <w:rFonts w:ascii="Times New Roman" w:eastAsia="Times New Roman" w:hAnsi="Times New Roman" w:cs="Times New Roman"/>
-          <w:b/>
-          <w:bCs/>
-          <w:color w:val="58170D"/>
-          <w:sz w:val="23"/>
-          <w:szCs w:val="23"/>
-          <w:lang w:eastAsia="ru-RU"/>
-        </w:rPr>
-        <w:t>Challenge</w:t>
-      </w:r>
-      <w:proofErr w:type="spellEnd"/>
-      <w:r>
-        <w:rPr>
-          <w:rFonts w:ascii="Times New Roman" w:eastAsia="Times New Roman" w:hAnsi="Times New Roman" w:cs="Times New Roman"/>
-          <w:b/>
-          <w:bCs/>
-          <w:color w:val="58170D"/>
-          <w:sz w:val="23"/>
-          <w:szCs w:val="23"/>
-          <w:lang w:eastAsia="ru-RU"/>
-        </w:rPr>
-        <w:t> </w:t>
+      <w:r>
+        <w:rPr>
+          <w:rFonts w:ascii="Times New Roman" w:eastAsia="Times New Roman" w:hAnsi="Times New Roman" w:cs="Times New Roman"/>
+          <w:b/>
+          <w:bCs/>
+          <w:color w:val="58170D"/>
+          <w:sz w:val="23"/>
+          <w:szCs w:val="23"/>
+          <w:lang w:eastAsia="ru-RU"/>
+        </w:rPr>
+        <w:t>Challenge </w:t>
       </w:r>
       <w:r>
         <w:rPr>
@@ -1064,29 +864,7 @@
           <w:szCs w:val="23"/>
           <w:lang w:val="en-US" w:eastAsia="ru-RU"/>
         </w:rPr>
-        <w:t xml:space="preserve">. When a creature that can see the </w:t>
-      </w:r>
-      <w:proofErr w:type="gramStart"/>
-      <w:r>
-        <w:rPr>
-          <w:rFonts w:ascii="Times New Roman" w:eastAsia="Times New Roman" w:hAnsi="Times New Roman" w:cs="Times New Roman"/>
-          <w:color w:val="000000"/>
-          <w:sz w:val="23"/>
-          <w:szCs w:val="23"/>
-          <w:lang w:val="en-US" w:eastAsia="ru-RU"/>
-        </w:rPr>
-        <w:t>medusa's</w:t>
-      </w:r>
-      <w:proofErr w:type="gramEnd"/>
-      <w:r>
-        <w:rPr>
-          <w:rFonts w:ascii="Times New Roman" w:eastAsia="Times New Roman" w:hAnsi="Times New Roman" w:cs="Times New Roman"/>
-          <w:color w:val="000000"/>
-          <w:sz w:val="23"/>
-          <w:szCs w:val="23"/>
-          <w:lang w:val="en-US" w:eastAsia="ru-RU"/>
-        </w:rPr>
-        <w:t xml:space="preserve"> eyes starts its turn within 30 ft. of the medusa, the medusa can force it to make a DC 1</w:t>
+        <w:t>. When a creature that can see the medusa's eyes starts its turn within 30 ft. of the medusa, the medusa can force it to make a DC 1</w:t>
       </w:r>
       <w:r>
         <w:rPr>
@@ -1147,7 +925,6 @@
       </w:pPr>
       <w:bookmarkStart w:id="0" w:name="toc_5"/>
       <w:bookmarkEnd w:id="0"/>
-      <w:proofErr w:type="spellStart"/>
       <w:r>
         <w:rPr>
           <w:rFonts w:ascii="Times New Roman" w:eastAsia="Times New Roman" w:hAnsi="Times New Roman" w:cs="Times New Roman"/>
@@ -1159,7 +936,6 @@
         </w:rPr>
         <w:t>Actions</w:t>
       </w:r>
-      <w:proofErr w:type="spellEnd"/>
     </w:p>
     <w:p>
       <w:pPr>
@@ -1204,7 +980,6 @@
           <w:lang w:val="en-US" w:eastAsia="ru-RU"/>
         </w:rPr>
       </w:pPr>
-      <w:proofErr w:type="spellStart"/>
       <w:r>
         <w:rPr>
           <w:rFonts w:ascii="Times New Roman" w:eastAsia="Times New Roman" w:hAnsi="Times New Roman" w:cs="Times New Roman"/>
@@ -1217,54 +992,17 @@
           <w:szCs w:val="23"/>
           <w:lang w:val="en-US" w:eastAsia="ru-RU"/>
         </w:rPr>
-        <w:t>Multiattack</w:t>
-      </w:r>
-      <w:proofErr w:type="spellEnd"/>
-      <w:r>
-        <w:rPr>
-          <w:rFonts w:ascii="Times New Roman" w:eastAsia="Times New Roman" w:hAnsi="Times New Roman" w:cs="Times New Roman"/>
-          <w:b/>
-          <w:bCs/>
-          <w:i/>
-          <w:iCs/>
-          <w:color w:val="000000"/>
-          <w:sz w:val="23"/>
-          <w:szCs w:val="23"/>
-          <w:lang w:val="en-US" w:eastAsia="ru-RU"/>
-        </w:rPr>
-        <w:t>.</w:t>
-      </w:r>
-      <w:r>
-        <w:rPr>
-          <w:rFonts w:ascii="Times New Roman" w:eastAsia="Times New Roman" w:hAnsi="Times New Roman" w:cs="Times New Roman"/>
-          <w:color w:val="000000"/>
-          <w:sz w:val="23"/>
-          <w:szCs w:val="23"/>
-          <w:lang w:val="en-US" w:eastAsia="ru-RU"/>
-        </w:rPr>
-        <w:t xml:space="preserve"> The medusa makes either three melee attacks — one with its snake hair and two with its </w:t>
-      </w:r>
-      <w:proofErr w:type="spellStart"/>
-      <w:r>
-        <w:rPr>
-          <w:rFonts w:ascii="Times New Roman" w:eastAsia="Times New Roman" w:hAnsi="Times New Roman" w:cs="Times New Roman"/>
-          <w:color w:val="000000"/>
-          <w:sz w:val="23"/>
-          <w:szCs w:val="23"/>
-          <w:lang w:val="en-US" w:eastAsia="ru-RU"/>
-        </w:rPr>
-        <w:t>shortsword</w:t>
-      </w:r>
-      <w:proofErr w:type="spellEnd"/>
-      <w:r>
-        <w:rPr>
-          <w:rFonts w:ascii="Times New Roman" w:eastAsia="Times New Roman" w:hAnsi="Times New Roman" w:cs="Times New Roman"/>
-          <w:color w:val="000000"/>
-          <w:sz w:val="23"/>
-          <w:szCs w:val="23"/>
-          <w:lang w:val="en-US" w:eastAsia="ru-RU"/>
-        </w:rPr>
-        <w:t xml:space="preserve"> — or two ranged attacks with its longbow.</w:t>
+        <w:t>Multiattack.</w:t>
+      </w:r>
+      <w:r>
+        <w:rPr>
+          <w:rFonts w:ascii="Times New Roman" w:eastAsia="Times New Roman" w:hAnsi="Times New Roman" w:cs="Times New Roman"/>
+          <w:color w:val="000000"/>
+          <w:sz w:val="23"/>
+          <w:szCs w:val="23"/>
+          <w:lang w:val="en-US" w:eastAsia="ru-RU"/>
+        </w:rPr>
+        <w:t> The medusa makes either three melee attacks — one with its snake hair and two with its shortsword — or two ranged attacks with its longbow.</w:t>
       </w:r>
     </w:p>
     <w:p>
@@ -1430,7 +1168,6 @@
           <w:lang w:val="en-US" w:eastAsia="ru-RU"/>
         </w:rPr>
       </w:pPr>
-      <w:proofErr w:type="spellStart"/>
       <w:r>
         <w:rPr>
           <w:rFonts w:ascii="Times New Roman" w:eastAsia="Times New Roman" w:hAnsi="Times New Roman" w:cs="Times New Roman"/>
@@ -1443,22 +1180,7 @@
           <w:szCs w:val="23"/>
           <w:lang w:val="en-US" w:eastAsia="ru-RU"/>
         </w:rPr>
-        <w:t>Shortsword</w:t>
-      </w:r>
-      <w:proofErr w:type="spellEnd"/>
-      <w:r>
-        <w:rPr>
-          <w:rFonts w:ascii="Times New Roman" w:eastAsia="Times New Roman" w:hAnsi="Times New Roman" w:cs="Times New Roman"/>
-          <w:b/>
-          <w:bCs/>
-          <w:i/>
-          <w:iCs/>
-          <w:color w:val="000000"/>
-          <w:sz w:val="23"/>
-          <w:szCs w:val="23"/>
-          <w:lang w:val="en-US" w:eastAsia="ru-RU"/>
-        </w:rPr>
-        <w:t>.</w:t>
+        <w:t>Shortsword.</w:t>
       </w:r>
       <w:r>
         <w:rPr>
@@ -1785,111 +1507,27 @@
           <w:lang w:eastAsia="ru-RU"/>
         </w:rPr>
       </w:pPr>
-      <w:proofErr w:type="spellStart"/>
-      <w:r>
-        <w:rPr>
-          <w:rFonts w:ascii="Times New Roman" w:eastAsia="Times New Roman" w:hAnsi="Times New Roman" w:cs="Times New Roman"/>
-          <w:b/>
-          <w:bCs/>
-          <w:color w:val="58170D"/>
-          <w:sz w:val="23"/>
-          <w:szCs w:val="23"/>
-          <w:lang w:eastAsia="ru-RU"/>
-        </w:rPr>
-        <w:t>Armor</w:t>
-      </w:r>
-      <w:proofErr w:type="spellEnd"/>
-      <w:r>
-        <w:rPr>
-          <w:rFonts w:ascii="Times New Roman" w:eastAsia="Times New Roman" w:hAnsi="Times New Roman" w:cs="Times New Roman"/>
-          <w:b/>
-          <w:bCs/>
-          <w:color w:val="58170D"/>
-          <w:sz w:val="23"/>
-          <w:szCs w:val="23"/>
-          <w:lang w:eastAsia="ru-RU"/>
-        </w:rPr>
-        <w:t xml:space="preserve"> </w:t>
-      </w:r>
-      <w:proofErr w:type="spellStart"/>
-      <w:r>
-        <w:rPr>
-          <w:rFonts w:ascii="Times New Roman" w:eastAsia="Times New Roman" w:hAnsi="Times New Roman" w:cs="Times New Roman"/>
-          <w:b/>
-          <w:bCs/>
-          <w:color w:val="58170D"/>
-          <w:sz w:val="23"/>
-          <w:szCs w:val="23"/>
-          <w:lang w:eastAsia="ru-RU"/>
-        </w:rPr>
-        <w:t>Class</w:t>
-      </w:r>
-      <w:proofErr w:type="spellEnd"/>
-      <w:r>
-        <w:rPr>
-          <w:rFonts w:ascii="Times New Roman" w:eastAsia="Times New Roman" w:hAnsi="Times New Roman" w:cs="Times New Roman"/>
-          <w:b/>
-          <w:bCs/>
-          <w:color w:val="58170D"/>
-          <w:sz w:val="23"/>
-          <w:szCs w:val="23"/>
-          <w:lang w:eastAsia="ru-RU"/>
-        </w:rPr>
-        <w:t> </w:t>
-      </w:r>
-      <w:r>
-        <w:rPr>
-          <w:rFonts w:ascii="Times New Roman" w:eastAsia="Times New Roman" w:hAnsi="Times New Roman" w:cs="Times New Roman"/>
-          <w:color w:val="58170D"/>
-          <w:sz w:val="23"/>
-          <w:szCs w:val="23"/>
-          <w:lang w:eastAsia="ru-RU"/>
-        </w:rPr>
-        <w:t>13 (</w:t>
-      </w:r>
-      <w:proofErr w:type="spellStart"/>
-      <w:r>
-        <w:rPr>
-          <w:rFonts w:ascii="Times New Roman" w:eastAsia="Times New Roman" w:hAnsi="Times New Roman" w:cs="Times New Roman"/>
-          <w:color w:val="58170D"/>
-          <w:sz w:val="23"/>
-          <w:szCs w:val="23"/>
-          <w:lang w:eastAsia="ru-RU"/>
-        </w:rPr>
-        <w:t>Leather</w:t>
-      </w:r>
-      <w:proofErr w:type="spellEnd"/>
-      <w:r>
-        <w:rPr>
-          <w:rFonts w:ascii="Times New Roman" w:eastAsia="Times New Roman" w:hAnsi="Times New Roman" w:cs="Times New Roman"/>
-          <w:color w:val="58170D"/>
-          <w:sz w:val="23"/>
-          <w:szCs w:val="23"/>
-          <w:lang w:eastAsia="ru-RU"/>
-        </w:rPr>
-        <w:t xml:space="preserve"> </w:t>
-      </w:r>
-      <w:proofErr w:type="spellStart"/>
-      <w:r>
-        <w:rPr>
-          <w:rFonts w:ascii="Times New Roman" w:eastAsia="Times New Roman" w:hAnsi="Times New Roman" w:cs="Times New Roman"/>
-          <w:color w:val="58170D"/>
-          <w:sz w:val="23"/>
-          <w:szCs w:val="23"/>
-          <w:lang w:eastAsia="ru-RU"/>
-        </w:rPr>
-        <w:t>Armor</w:t>
-      </w:r>
-      <w:proofErr w:type="spellEnd"/>
-      <w:r>
-        <w:rPr>
-          <w:rFonts w:ascii="Times New Roman" w:eastAsia="Times New Roman" w:hAnsi="Times New Roman" w:cs="Times New Roman"/>
-          <w:color w:val="58170D"/>
-          <w:sz w:val="23"/>
-          <w:szCs w:val="23"/>
-          <w:lang w:eastAsia="ru-RU"/>
-        </w:rPr>
-        <w:t>)</w:t>
+      <w:r>
+        <w:rPr>
+          <w:rFonts w:ascii="Times New Roman" w:eastAsia="Times New Roman" w:hAnsi="Times New Roman" w:cs="Times New Roman"/>
+          <w:b/>
+          <w:bCs/>
+          <w:color w:val="58170D"/>
+          <w:sz w:val="23"/>
+          <w:szCs w:val="23"/>
+          <w:lang w:eastAsia="ru-RU"/>
+        </w:rPr>
+        <w:t>Armor Class </w:t>
+      </w:r>
+      <w:r>
+        <w:rPr>
+          <w:rFonts w:ascii="Times New Roman" w:eastAsia="Times New Roman" w:hAnsi="Times New Roman" w:cs="Times New Roman"/>
+          <w:color w:val="58170D"/>
+          <w:sz w:val="23"/>
+          <w:szCs w:val="23"/>
+          <w:lang w:eastAsia="ru-RU"/>
+        </w:rPr>
+        <w:t>13 (Leather Armor)</w:t>
       </w:r>
     </w:p>
     <w:p>
@@ -1909,57 +1547,17 @@
           <w:lang w:eastAsia="ru-RU"/>
         </w:rPr>
       </w:pPr>
-      <w:proofErr w:type="spellStart"/>
-      <w:r>
-        <w:rPr>
-          <w:rFonts w:ascii="Times New Roman" w:eastAsia="Times New Roman" w:hAnsi="Times New Roman" w:cs="Times New Roman"/>
-          <w:b/>
-          <w:bCs/>
-          <w:color w:val="58170D"/>
-          <w:sz w:val="23"/>
-          <w:szCs w:val="23"/>
-          <w:lang w:eastAsia="ru-RU"/>
-        </w:rPr>
-        <w:t>Hit</w:t>
-      </w:r>
-      <w:proofErr w:type="spellEnd"/>
-      <w:r>
-        <w:rPr>
-          <w:rFonts w:ascii="Times New Roman" w:eastAsia="Times New Roman" w:hAnsi="Times New Roman" w:cs="Times New Roman"/>
-          <w:b/>
-          <w:bCs/>
-          <w:color w:val="58170D"/>
-          <w:sz w:val="23"/>
-          <w:szCs w:val="23"/>
-          <w:lang w:eastAsia="ru-RU"/>
-        </w:rPr>
-        <w:t xml:space="preserve"> </w:t>
-      </w:r>
-      <w:proofErr w:type="spellStart"/>
-      <w:r>
-        <w:rPr>
-          <w:rFonts w:ascii="Times New Roman" w:eastAsia="Times New Roman" w:hAnsi="Times New Roman" w:cs="Times New Roman"/>
-          <w:b/>
-          <w:bCs/>
-          <w:color w:val="58170D"/>
-          <w:sz w:val="23"/>
-          <w:szCs w:val="23"/>
-          <w:lang w:eastAsia="ru-RU"/>
-        </w:rPr>
-        <w:t>Points</w:t>
-      </w:r>
-      <w:proofErr w:type="spellEnd"/>
-      <w:r>
-        <w:rPr>
-          <w:rFonts w:ascii="Times New Roman" w:eastAsia="Times New Roman" w:hAnsi="Times New Roman" w:cs="Times New Roman"/>
-          <w:b/>
-          <w:bCs/>
-          <w:color w:val="58170D"/>
-          <w:sz w:val="23"/>
-          <w:szCs w:val="23"/>
-          <w:lang w:eastAsia="ru-RU"/>
-        </w:rPr>
-        <w:t> </w:t>
+      <w:r>
+        <w:rPr>
+          <w:rFonts w:ascii="Times New Roman" w:eastAsia="Times New Roman" w:hAnsi="Times New Roman" w:cs="Times New Roman"/>
+          <w:b/>
+          <w:bCs/>
+          <w:color w:val="58170D"/>
+          <w:sz w:val="23"/>
+          <w:szCs w:val="23"/>
+          <w:lang w:eastAsia="ru-RU"/>
+        </w:rPr>
+        <w:t>Hit Points </w:t>
       </w:r>
       <w:r>
         <w:rPr>
@@ -1989,63 +1587,27 @@
           <w:lang w:eastAsia="ru-RU"/>
         </w:rPr>
       </w:pPr>
-      <w:proofErr w:type="spellStart"/>
-      <w:r>
-        <w:rPr>
-          <w:rFonts w:ascii="Times New Roman" w:eastAsia="Times New Roman" w:hAnsi="Times New Roman" w:cs="Times New Roman"/>
-          <w:b/>
-          <w:bCs/>
-          <w:color w:val="58170D"/>
-          <w:sz w:val="23"/>
-          <w:szCs w:val="23"/>
-          <w:lang w:eastAsia="ru-RU"/>
-        </w:rPr>
-        <w:t>Speed</w:t>
-      </w:r>
-      <w:proofErr w:type="spellEnd"/>
-      <w:r>
-        <w:rPr>
-          <w:rFonts w:ascii="Times New Roman" w:eastAsia="Times New Roman" w:hAnsi="Times New Roman" w:cs="Times New Roman"/>
-          <w:b/>
-          <w:bCs/>
-          <w:color w:val="58170D"/>
-          <w:sz w:val="23"/>
-          <w:szCs w:val="23"/>
-          <w:lang w:eastAsia="ru-RU"/>
-        </w:rPr>
-        <w:t> </w:t>
-      </w:r>
-      <w:r>
-        <w:rPr>
-          <w:rFonts w:ascii="Times New Roman" w:eastAsia="Times New Roman" w:hAnsi="Times New Roman" w:cs="Times New Roman"/>
-          <w:color w:val="58170D"/>
-          <w:sz w:val="23"/>
-          <w:szCs w:val="23"/>
-          <w:lang w:eastAsia="ru-RU"/>
-        </w:rPr>
-        <w:t xml:space="preserve">30 </w:t>
-      </w:r>
-      <w:proofErr w:type="spellStart"/>
-      <w:r>
-        <w:rPr>
-          <w:rFonts w:ascii="Times New Roman" w:eastAsia="Times New Roman" w:hAnsi="Times New Roman" w:cs="Times New Roman"/>
-          <w:color w:val="58170D"/>
-          <w:sz w:val="23"/>
-          <w:szCs w:val="23"/>
-          <w:lang w:eastAsia="ru-RU"/>
-        </w:rPr>
-        <w:t>ft</w:t>
-      </w:r>
-      <w:proofErr w:type="spellEnd"/>
-      <w:r>
-        <w:rPr>
-          <w:rFonts w:ascii="Times New Roman" w:eastAsia="Times New Roman" w:hAnsi="Times New Roman" w:cs="Times New Roman"/>
-          <w:color w:val="58170D"/>
-          <w:sz w:val="23"/>
-          <w:szCs w:val="23"/>
-          <w:lang w:eastAsia="ru-RU"/>
-        </w:rPr>
-        <w:t>.</w:t>
+      <w:r>
+        <w:rPr>
+          <w:rFonts w:ascii="Times New Roman" w:eastAsia="Times New Roman" w:hAnsi="Times New Roman" w:cs="Times New Roman"/>
+          <w:b/>
+          <w:bCs/>
+          <w:color w:val="58170D"/>
+          <w:sz w:val="23"/>
+          <w:szCs w:val="23"/>
+          <w:lang w:eastAsia="ru-RU"/>
+        </w:rPr>
+        <w:t>Speed </w:t>
+      </w:r>
+      <w:r>
+        <w:rPr>
+          <w:rFonts w:ascii="Times New Roman" w:eastAsia="Times New Roman" w:hAnsi="Times New Roman" w:cs="Times New Roman"/>
+          <w:color w:val="58170D"/>
+          <w:sz w:val="23"/>
+          <w:szCs w:val="23"/>
+          <w:lang w:eastAsia="ru-RU"/>
+        </w:rPr>
+        <w:t>30 ft.</w:t>
       </w:r>
     </w:p>
     <w:p>
@@ -2480,97 +2042,27 @@
           <w:lang w:eastAsia="ru-RU"/>
         </w:rPr>
       </w:pPr>
-      <w:proofErr w:type="spellStart"/>
-      <w:r>
-        <w:rPr>
-          <w:rFonts w:ascii="Times New Roman" w:eastAsia="Times New Roman" w:hAnsi="Times New Roman" w:cs="Times New Roman"/>
-          <w:b/>
-          <w:bCs/>
-          <w:color w:val="58170D"/>
-          <w:sz w:val="23"/>
-          <w:szCs w:val="23"/>
-          <w:lang w:eastAsia="ru-RU"/>
-        </w:rPr>
-        <w:t>Skills</w:t>
-      </w:r>
-      <w:proofErr w:type="spellEnd"/>
-      <w:r>
-        <w:rPr>
-          <w:rFonts w:ascii="Times New Roman" w:eastAsia="Times New Roman" w:hAnsi="Times New Roman" w:cs="Times New Roman"/>
-          <w:b/>
-          <w:bCs/>
-          <w:color w:val="58170D"/>
-          <w:sz w:val="23"/>
-          <w:szCs w:val="23"/>
-          <w:lang w:eastAsia="ru-RU"/>
-        </w:rPr>
-        <w:t> </w:t>
-      </w:r>
-      <w:proofErr w:type="spellStart"/>
-      <w:r>
-        <w:rPr>
-          <w:rFonts w:ascii="Times New Roman" w:eastAsia="Times New Roman" w:hAnsi="Times New Roman" w:cs="Times New Roman"/>
-          <w:color w:val="58170D"/>
-          <w:sz w:val="23"/>
-          <w:szCs w:val="23"/>
-          <w:lang w:eastAsia="ru-RU"/>
-        </w:rPr>
-        <w:t>Deception</w:t>
-      </w:r>
-      <w:proofErr w:type="spellEnd"/>
-      <w:r>
-        <w:rPr>
-          <w:rFonts w:ascii="Times New Roman" w:eastAsia="Times New Roman" w:hAnsi="Times New Roman" w:cs="Times New Roman"/>
-          <w:color w:val="58170D"/>
-          <w:sz w:val="23"/>
-          <w:szCs w:val="23"/>
-          <w:lang w:eastAsia="ru-RU"/>
-        </w:rPr>
-        <w:t xml:space="preserve"> +4, </w:t>
-      </w:r>
-      <w:proofErr w:type="spellStart"/>
-      <w:r>
-        <w:rPr>
-          <w:rFonts w:ascii="Times New Roman" w:eastAsia="Times New Roman" w:hAnsi="Times New Roman" w:cs="Times New Roman"/>
-          <w:color w:val="58170D"/>
-          <w:sz w:val="23"/>
-          <w:szCs w:val="23"/>
-          <w:lang w:eastAsia="ru-RU"/>
-        </w:rPr>
-        <w:t>Persuasion</w:t>
-      </w:r>
-      <w:proofErr w:type="spellEnd"/>
-      <w:r>
-        <w:rPr>
-          <w:rFonts w:ascii="Times New Roman" w:eastAsia="Times New Roman" w:hAnsi="Times New Roman" w:cs="Times New Roman"/>
-          <w:color w:val="58170D"/>
-          <w:sz w:val="23"/>
-          <w:szCs w:val="23"/>
-          <w:lang w:eastAsia="ru-RU"/>
-        </w:rPr>
-        <w:t xml:space="preserve"> +4, </w:t>
-      </w:r>
-      <w:proofErr w:type="spellStart"/>
-      <w:r>
-        <w:rPr>
-          <w:rFonts w:ascii="Times New Roman" w:eastAsia="Times New Roman" w:hAnsi="Times New Roman" w:cs="Times New Roman"/>
-          <w:color w:val="58170D"/>
-          <w:sz w:val="23"/>
-          <w:szCs w:val="23"/>
-          <w:lang w:eastAsia="ru-RU"/>
-        </w:rPr>
-        <w:t>Religion</w:t>
-      </w:r>
-      <w:proofErr w:type="spellEnd"/>
-      <w:r>
-        <w:rPr>
-          <w:rFonts w:ascii="Times New Roman" w:eastAsia="Times New Roman" w:hAnsi="Times New Roman" w:cs="Times New Roman"/>
-          <w:color w:val="58170D"/>
-          <w:sz w:val="23"/>
-          <w:szCs w:val="23"/>
-          <w:lang w:eastAsia="ru-RU"/>
-        </w:rPr>
-        <w:t xml:space="preserve"> +2</w:t>
+      <w:r>
+        <w:rPr>
+          <w:rFonts w:ascii="Times New Roman" w:eastAsia="Times New Roman" w:hAnsi="Times New Roman" w:cs="Times New Roman"/>
+          <w:b/>
+          <w:bCs/>
+          <w:color w:val="58170D"/>
+          <w:sz w:val="23"/>
+          <w:szCs w:val="23"/>
+          <w:lang w:eastAsia="ru-RU"/>
+        </w:rPr>
+        <w:t>Skills </w:t>
+      </w:r>
+      <w:r>
+        <w:rPr>
+          <w:rFonts w:ascii="Times New Roman" w:eastAsia="Times New Roman" w:hAnsi="Times New Roman" w:cs="Times New Roman"/>
+          <w:color w:val="58170D"/>
+          <w:sz w:val="23"/>
+          <w:szCs w:val="23"/>
+          <w:lang w:eastAsia="ru-RU"/>
+        </w:rPr>
+        <w:t>Deception +4, Persuasion +4, Religion +2</w:t>
       </w:r>
     </w:p>
     <w:p>
@@ -2590,75 +2082,27 @@
           <w:lang w:eastAsia="ru-RU"/>
         </w:rPr>
       </w:pPr>
-      <w:proofErr w:type="spellStart"/>
-      <w:r>
-        <w:rPr>
-          <w:rFonts w:ascii="Times New Roman" w:eastAsia="Times New Roman" w:hAnsi="Times New Roman" w:cs="Times New Roman"/>
-          <w:b/>
-          <w:bCs/>
-          <w:color w:val="58170D"/>
-          <w:sz w:val="23"/>
-          <w:szCs w:val="23"/>
-          <w:lang w:eastAsia="ru-RU"/>
-        </w:rPr>
-        <w:t>Senses</w:t>
-      </w:r>
-      <w:proofErr w:type="spellEnd"/>
-      <w:r>
-        <w:rPr>
-          <w:rFonts w:ascii="Times New Roman" w:eastAsia="Times New Roman" w:hAnsi="Times New Roman" w:cs="Times New Roman"/>
-          <w:b/>
-          <w:bCs/>
-          <w:color w:val="58170D"/>
-          <w:sz w:val="23"/>
-          <w:szCs w:val="23"/>
-          <w:lang w:eastAsia="ru-RU"/>
-        </w:rPr>
-        <w:t> </w:t>
-      </w:r>
-      <w:proofErr w:type="spellStart"/>
-      <w:r>
-        <w:rPr>
-          <w:rFonts w:ascii="Times New Roman" w:eastAsia="Times New Roman" w:hAnsi="Times New Roman" w:cs="Times New Roman"/>
-          <w:color w:val="58170D"/>
-          <w:sz w:val="23"/>
-          <w:szCs w:val="23"/>
-          <w:lang w:eastAsia="ru-RU"/>
-        </w:rPr>
-        <w:t>passive</w:t>
-      </w:r>
-      <w:proofErr w:type="spellEnd"/>
-      <w:r>
-        <w:rPr>
-          <w:rFonts w:ascii="Times New Roman" w:eastAsia="Times New Roman" w:hAnsi="Times New Roman" w:cs="Times New Roman"/>
-          <w:color w:val="58170D"/>
-          <w:sz w:val="23"/>
-          <w:szCs w:val="23"/>
-          <w:lang w:eastAsia="ru-RU"/>
-        </w:rPr>
-        <w:t xml:space="preserve"> </w:t>
-      </w:r>
-      <w:proofErr w:type="spellStart"/>
-      <w:r>
-        <w:rPr>
-          <w:rFonts w:ascii="Times New Roman" w:eastAsia="Times New Roman" w:hAnsi="Times New Roman" w:cs="Times New Roman"/>
-          <w:color w:val="58170D"/>
-          <w:sz w:val="23"/>
-          <w:szCs w:val="23"/>
-          <w:lang w:eastAsia="ru-RU"/>
-        </w:rPr>
-        <w:t>Perception</w:t>
-      </w:r>
-      <w:proofErr w:type="spellEnd"/>
-      <w:r>
-        <w:rPr>
-          <w:rFonts w:ascii="Times New Roman" w:eastAsia="Times New Roman" w:hAnsi="Times New Roman" w:cs="Times New Roman"/>
-          <w:color w:val="58170D"/>
-          <w:sz w:val="23"/>
-          <w:szCs w:val="23"/>
-          <w:lang w:eastAsia="ru-RU"/>
-        </w:rPr>
-        <w:t xml:space="preserve"> 11</w:t>
+      <w:r>
+        <w:rPr>
+          <w:rFonts w:ascii="Times New Roman" w:eastAsia="Times New Roman" w:hAnsi="Times New Roman" w:cs="Times New Roman"/>
+          <w:b/>
+          <w:bCs/>
+          <w:color w:val="58170D"/>
+          <w:sz w:val="23"/>
+          <w:szCs w:val="23"/>
+          <w:lang w:eastAsia="ru-RU"/>
+        </w:rPr>
+        <w:t>Senses </w:t>
+      </w:r>
+      <w:r>
+        <w:rPr>
+          <w:rFonts w:ascii="Times New Roman" w:eastAsia="Times New Roman" w:hAnsi="Times New Roman" w:cs="Times New Roman"/>
+          <w:color w:val="58170D"/>
+          <w:sz w:val="23"/>
+          <w:szCs w:val="23"/>
+          <w:lang w:eastAsia="ru-RU"/>
+        </w:rPr>
+        <w:t>passive Perception 11</w:t>
       </w:r>
     </w:p>
     <w:p>
@@ -2718,31 +2162,17 @@
           <w:lang w:eastAsia="ru-RU"/>
         </w:rPr>
       </w:pPr>
-      <w:proofErr w:type="spellStart"/>
-      <w:r>
-        <w:rPr>
-          <w:rFonts w:ascii="Times New Roman" w:eastAsia="Times New Roman" w:hAnsi="Times New Roman" w:cs="Times New Roman"/>
-          <w:b/>
-          <w:bCs/>
-          <w:color w:val="58170D"/>
-          <w:sz w:val="23"/>
-          <w:szCs w:val="23"/>
-          <w:lang w:eastAsia="ru-RU"/>
-        </w:rPr>
-        <w:t>Challenge</w:t>
-      </w:r>
-      <w:proofErr w:type="spellEnd"/>
-      <w:r>
-        <w:rPr>
-          <w:rFonts w:ascii="Times New Roman" w:eastAsia="Times New Roman" w:hAnsi="Times New Roman" w:cs="Times New Roman"/>
-          <w:b/>
-          <w:bCs/>
-          <w:color w:val="58170D"/>
-          <w:sz w:val="23"/>
-          <w:szCs w:val="23"/>
-          <w:lang w:eastAsia="ru-RU"/>
-        </w:rPr>
-        <w:t> </w:t>
+      <w:r>
+        <w:rPr>
+          <w:rFonts w:ascii="Times New Roman" w:eastAsia="Times New Roman" w:hAnsi="Times New Roman" w:cs="Times New Roman"/>
+          <w:b/>
+          <w:bCs/>
+          <w:color w:val="58170D"/>
+          <w:sz w:val="23"/>
+          <w:szCs w:val="23"/>
+          <w:lang w:eastAsia="ru-RU"/>
+        </w:rPr>
+        <w:t>Challenge </w:t>
       </w:r>
       <w:r>
         <w:rPr>
@@ -2986,7 +2416,6 @@
           <w:lang w:eastAsia="ru-RU"/>
         </w:rPr>
       </w:pPr>
-      <w:proofErr w:type="spellStart"/>
       <w:r>
         <w:rPr>
           <w:rFonts w:ascii="Times New Roman" w:eastAsia="Times New Roman" w:hAnsi="Times New Roman" w:cs="Times New Roman"/>
@@ -2998,7 +2427,6 @@
         </w:rPr>
         <w:t>Actions</w:t>
       </w:r>
-      <w:proofErr w:type="spellEnd"/>
     </w:p>
     <w:p>
       <w:pPr>
@@ -3042,7 +2470,6 @@
           <w:lang w:val="en-US" w:eastAsia="ru-RU"/>
         </w:rPr>
       </w:pPr>
-      <w:proofErr w:type="spellStart"/>
       <w:r>
         <w:rPr>
           <w:rFonts w:ascii="Times New Roman" w:eastAsia="Times New Roman" w:hAnsi="Times New Roman" w:cs="Times New Roman"/>
@@ -3055,22 +2482,7 @@
           <w:szCs w:val="23"/>
           <w:lang w:val="en-US" w:eastAsia="ru-RU"/>
         </w:rPr>
-        <w:t>Multiattack</w:t>
-      </w:r>
-      <w:proofErr w:type="spellEnd"/>
-      <w:r>
-        <w:rPr>
-          <w:rFonts w:ascii="Times New Roman" w:eastAsia="Times New Roman" w:hAnsi="Times New Roman" w:cs="Times New Roman"/>
-          <w:b/>
-          <w:bCs/>
-          <w:i/>
-          <w:iCs/>
-          <w:color w:val="000000"/>
-          <w:sz w:val="23"/>
-          <w:szCs w:val="23"/>
-          <w:lang w:val="en-US" w:eastAsia="ru-RU"/>
-        </w:rPr>
-        <w:t>.</w:t>
+        <w:t>Multiattack.</w:t>
       </w:r>
       <w:r>
         <w:rPr>
@@ -3146,7 +2558,6 @@
         </w:rPr>
         <w:t> +4 to hit, reach 5 ft., one creature. </w:t>
       </w:r>
-      <w:proofErr w:type="spellStart"/>
       <w:r>
         <w:rPr>
           <w:rFonts w:ascii="Times New Roman" w:eastAsia="Times New Roman" w:hAnsi="Times New Roman" w:cs="Times New Roman"/>
@@ -3157,74 +2568,17 @@
           <w:szCs w:val="23"/>
           <w:lang w:eastAsia="ru-RU"/>
         </w:rPr>
-        <w:t>Hit</w:t>
-      </w:r>
-      <w:proofErr w:type="spellEnd"/>
-      <w:r>
-        <w:rPr>
-          <w:rFonts w:ascii="Times New Roman" w:eastAsia="Times New Roman" w:hAnsi="Times New Roman" w:cs="Times New Roman"/>
-          <w:i/>
-          <w:iCs/>
-          <w:color w:val="000000"/>
-          <w:sz w:val="23"/>
-          <w:szCs w:val="23"/>
-          <w:lang w:eastAsia="ru-RU"/>
-        </w:rPr>
-        <w:t>: </w:t>
-      </w:r>
-      <w:r>
-        <w:rPr>
-          <w:rFonts w:ascii="Times New Roman" w:eastAsia="Times New Roman" w:hAnsi="Times New Roman" w:cs="Times New Roman"/>
-          <w:color w:val="000000"/>
-          <w:sz w:val="23"/>
-          <w:szCs w:val="23"/>
-          <w:lang w:eastAsia="ru-RU"/>
-        </w:rPr>
-        <w:t xml:space="preserve">(1d4 + 2) </w:t>
-      </w:r>
-      <w:proofErr w:type="spellStart"/>
-      <w:r>
-        <w:rPr>
-          <w:rFonts w:ascii="Times New Roman" w:eastAsia="Times New Roman" w:hAnsi="Times New Roman" w:cs="Times New Roman"/>
-          <w:color w:val="000000"/>
-          <w:sz w:val="23"/>
-          <w:szCs w:val="23"/>
-          <w:lang w:eastAsia="ru-RU"/>
-        </w:rPr>
-        <w:t>piercing</w:t>
-      </w:r>
-      <w:proofErr w:type="spellEnd"/>
-      <w:r>
-        <w:rPr>
-          <w:rFonts w:ascii="Times New Roman" w:eastAsia="Times New Roman" w:hAnsi="Times New Roman" w:cs="Times New Roman"/>
-          <w:color w:val="000000"/>
-          <w:sz w:val="23"/>
-          <w:szCs w:val="23"/>
-          <w:lang w:eastAsia="ru-RU"/>
-        </w:rPr>
-        <w:t xml:space="preserve"> </w:t>
-      </w:r>
-      <w:proofErr w:type="spellStart"/>
-      <w:r>
-        <w:rPr>
-          <w:rFonts w:ascii="Times New Roman" w:eastAsia="Times New Roman" w:hAnsi="Times New Roman" w:cs="Times New Roman"/>
-          <w:color w:val="000000"/>
-          <w:sz w:val="23"/>
-          <w:szCs w:val="23"/>
-          <w:lang w:eastAsia="ru-RU"/>
-        </w:rPr>
-        <w:t>damage</w:t>
-      </w:r>
-      <w:proofErr w:type="spellEnd"/>
-      <w:r>
-        <w:rPr>
-          <w:rFonts w:ascii="Times New Roman" w:eastAsia="Times New Roman" w:hAnsi="Times New Roman" w:cs="Times New Roman"/>
-          <w:color w:val="000000"/>
-          <w:sz w:val="23"/>
-          <w:szCs w:val="23"/>
-          <w:lang w:eastAsia="ru-RU"/>
-        </w:rPr>
-        <w:t>.</w:t>
+        <w:t>Hit: </w:t>
+      </w:r>
+      <w:r>
+        <w:rPr>
+          <w:rFonts w:ascii="Times New Roman" w:eastAsia="Times New Roman" w:hAnsi="Times New Roman" w:cs="Times New Roman"/>
+          <w:color w:val="000000"/>
+          <w:sz w:val="23"/>
+          <w:szCs w:val="23"/>
+          <w:lang w:eastAsia="ru-RU"/>
+        </w:rPr>
+        <w:t>(1d4 + 2) piercing damage.</w:t>
       </w:r>
     </w:p>
     <w:p>
@@ -3290,7 +2644,6 @@
         </w:rPr>
         <w:t> +4 to hit, reach 20/60 ft., one creature. </w:t>
       </w:r>
-      <w:proofErr w:type="spellStart"/>
       <w:r>
         <w:rPr>
           <w:rFonts w:ascii="Times New Roman" w:eastAsia="Times New Roman" w:hAnsi="Times New Roman" w:cs="Times New Roman"/>
@@ -3301,74 +2654,17 @@
           <w:szCs w:val="23"/>
           <w:lang w:eastAsia="ru-RU"/>
         </w:rPr>
-        <w:t>Hit</w:t>
-      </w:r>
-      <w:proofErr w:type="spellEnd"/>
-      <w:r>
-        <w:rPr>
-          <w:rFonts w:ascii="Times New Roman" w:eastAsia="Times New Roman" w:hAnsi="Times New Roman" w:cs="Times New Roman"/>
-          <w:i/>
-          <w:iCs/>
-          <w:color w:val="000000"/>
-          <w:sz w:val="23"/>
-          <w:szCs w:val="23"/>
-          <w:lang w:eastAsia="ru-RU"/>
-        </w:rPr>
-        <w:t>: </w:t>
-      </w:r>
-      <w:r>
-        <w:rPr>
-          <w:rFonts w:ascii="Times New Roman" w:eastAsia="Times New Roman" w:hAnsi="Times New Roman" w:cs="Times New Roman"/>
-          <w:color w:val="000000"/>
-          <w:sz w:val="23"/>
-          <w:szCs w:val="23"/>
-          <w:lang w:eastAsia="ru-RU"/>
-        </w:rPr>
-        <w:t xml:space="preserve">(1d4 + 2) </w:t>
-      </w:r>
-      <w:proofErr w:type="spellStart"/>
-      <w:r>
-        <w:rPr>
-          <w:rFonts w:ascii="Times New Roman" w:eastAsia="Times New Roman" w:hAnsi="Times New Roman" w:cs="Times New Roman"/>
-          <w:color w:val="000000"/>
-          <w:sz w:val="23"/>
-          <w:szCs w:val="23"/>
-          <w:lang w:eastAsia="ru-RU"/>
-        </w:rPr>
-        <w:t>piercing</w:t>
-      </w:r>
-      <w:proofErr w:type="spellEnd"/>
-      <w:r>
-        <w:rPr>
-          <w:rFonts w:ascii="Times New Roman" w:eastAsia="Times New Roman" w:hAnsi="Times New Roman" w:cs="Times New Roman"/>
-          <w:color w:val="000000"/>
-          <w:sz w:val="23"/>
-          <w:szCs w:val="23"/>
-          <w:lang w:eastAsia="ru-RU"/>
-        </w:rPr>
-        <w:t xml:space="preserve"> </w:t>
-      </w:r>
-      <w:proofErr w:type="spellStart"/>
-      <w:r>
-        <w:rPr>
-          <w:rFonts w:ascii="Times New Roman" w:eastAsia="Times New Roman" w:hAnsi="Times New Roman" w:cs="Times New Roman"/>
-          <w:color w:val="000000"/>
-          <w:sz w:val="23"/>
-          <w:szCs w:val="23"/>
-          <w:lang w:eastAsia="ru-RU"/>
-        </w:rPr>
-        <w:t>damage</w:t>
-      </w:r>
-      <w:proofErr w:type="spellEnd"/>
-      <w:r>
-        <w:rPr>
-          <w:rFonts w:ascii="Times New Roman" w:eastAsia="Times New Roman" w:hAnsi="Times New Roman" w:cs="Times New Roman"/>
-          <w:color w:val="000000"/>
-          <w:sz w:val="23"/>
-          <w:szCs w:val="23"/>
-          <w:lang w:eastAsia="ru-RU"/>
-        </w:rPr>
-        <w:t>.</w:t>
+        <w:t>Hit: </w:t>
+      </w:r>
+      <w:r>
+        <w:rPr>
+          <w:rFonts w:ascii="Times New Roman" w:eastAsia="Times New Roman" w:hAnsi="Times New Roman" w:cs="Times New Roman"/>
+          <w:color w:val="000000"/>
+          <w:sz w:val="23"/>
+          <w:szCs w:val="23"/>
+          <w:lang w:eastAsia="ru-RU"/>
+        </w:rPr>
+        <w:t>(1d4 + 2) piercing damage.</w:t>
       </w:r>
     </w:p>
     <w:p>
@@ -3552,7 +2848,6 @@
           <w:lang w:val="en-US" w:eastAsia="ru-RU"/>
         </w:rPr>
       </w:pPr>
-      <w:proofErr w:type="spellStart"/>
       <w:r>
         <w:rPr>
           <w:rFonts w:ascii="Times New Roman" w:eastAsia="Times New Roman" w:hAnsi="Times New Roman" w:cs="Times New Roman"/>
@@ -3565,22 +2860,7 @@
           <w:szCs w:val="23"/>
           <w:lang w:val="en-US" w:eastAsia="ru-RU"/>
         </w:rPr>
-        <w:t>Multiattack</w:t>
-      </w:r>
-      <w:proofErr w:type="spellEnd"/>
-      <w:r>
-        <w:rPr>
-          <w:rFonts w:ascii="Times New Roman" w:eastAsia="Times New Roman" w:hAnsi="Times New Roman" w:cs="Times New Roman"/>
-          <w:b/>
-          <w:bCs/>
-          <w:i/>
-          <w:iCs/>
-          <w:color w:val="000000"/>
-          <w:sz w:val="23"/>
-          <w:szCs w:val="23"/>
-          <w:lang w:val="en-US" w:eastAsia="ru-RU"/>
-        </w:rPr>
-        <w:t>.</w:t>
+        <w:t>Multiattack.</w:t>
       </w:r>
       <w:r>
         <w:rPr>
@@ -3968,7 +3248,6 @@
           <w:lang w:val="en-US" w:eastAsia="ru-RU"/>
         </w:rPr>
       </w:pPr>
-      <w:proofErr w:type="spellStart"/>
       <w:r>
         <w:rPr>
           <w:rFonts w:ascii="Times New Roman" w:eastAsia="Times New Roman" w:hAnsi="Times New Roman" w:cs="Times New Roman"/>
@@ -3981,22 +3260,7 @@
           <w:szCs w:val="23"/>
           <w:lang w:val="en-US" w:eastAsia="ru-RU"/>
         </w:rPr>
-        <w:t>Multiattack</w:t>
-      </w:r>
-      <w:proofErr w:type="spellEnd"/>
-      <w:r>
-        <w:rPr>
-          <w:rFonts w:ascii="Times New Roman" w:eastAsia="Times New Roman" w:hAnsi="Times New Roman" w:cs="Times New Roman"/>
-          <w:b/>
-          <w:bCs/>
-          <w:i/>
-          <w:iCs/>
-          <w:color w:val="000000"/>
-          <w:sz w:val="23"/>
-          <w:szCs w:val="23"/>
-          <w:lang w:val="en-US" w:eastAsia="ru-RU"/>
-        </w:rPr>
-        <w:t>.</w:t>
+        <w:t>Multiattack.</w:t>
       </w:r>
       <w:r>
         <w:rPr>
@@ -4094,7 +3358,6 @@
           <w:lang w:val="en-US" w:eastAsia="ru-RU"/>
         </w:rPr>
       </w:pPr>
-      <w:proofErr w:type="spellStart"/>
       <w:r>
         <w:rPr>
           <w:rFonts w:ascii="Times New Roman" w:eastAsia="Times New Roman" w:hAnsi="Times New Roman" w:cs="Times New Roman"/>
@@ -4107,22 +3370,7 @@
           <w:szCs w:val="23"/>
           <w:lang w:val="en-US" w:eastAsia="ru-RU"/>
         </w:rPr>
-        <w:t>Fireblast</w:t>
-      </w:r>
-      <w:proofErr w:type="spellEnd"/>
-      <w:r>
-        <w:rPr>
-          <w:rFonts w:ascii="Times New Roman" w:eastAsia="Times New Roman" w:hAnsi="Times New Roman" w:cs="Times New Roman"/>
-          <w:b/>
-          <w:bCs/>
-          <w:i/>
-          <w:iCs/>
-          <w:color w:val="000000"/>
-          <w:sz w:val="23"/>
-          <w:szCs w:val="23"/>
-          <w:lang w:val="en-US" w:eastAsia="ru-RU"/>
-        </w:rPr>
-        <w:t>:</w:t>
+        <w:t>Fireblast:</w:t>
       </w:r>
       <w:r>
         <w:rPr>
@@ -4763,7 +4011,6 @@
         </w:rPr>
         <w:br/>
       </w:r>
-      <w:proofErr w:type="spellStart"/>
       <w:r>
         <w:rPr>
           <w:rFonts w:ascii="Verdana" w:hAnsi="Verdana"/>
@@ -4777,23 +4024,7 @@
           <w:shd w:val="clear" w:color="auto" w:fill="FAFAFA"/>
           <w:lang w:val="en-US"/>
         </w:rPr>
-        <w:t>Multiattack</w:t>
-      </w:r>
-      <w:proofErr w:type="spellEnd"/>
-      <w:r>
-        <w:rPr>
-          <w:rFonts w:ascii="Verdana" w:hAnsi="Verdana"/>
-          <w:b/>
-          <w:bCs/>
-          <w:i/>
-          <w:iCs/>
-          <w:color w:val="333333"/>
-          <w:sz w:val="21"/>
-          <w:szCs w:val="21"/>
-          <w:shd w:val="clear" w:color="auto" w:fill="FAFAFA"/>
-          <w:lang w:val="en-US"/>
-        </w:rPr>
-        <w:t>. </w:t>
+        <w:t>Multiattack. </w:t>
       </w:r>
       <w:r>
         <w:rPr>
@@ -4997,7 +4228,6 @@
           <w:lang w:val="en-US" w:eastAsia="ru-RU"/>
         </w:rPr>
       </w:pPr>
-      <w:proofErr w:type="spellStart"/>
       <w:r>
         <w:rPr>
           <w:rFonts w:ascii="Times New Roman" w:eastAsia="Times New Roman" w:hAnsi="Times New Roman" w:cs="Times New Roman"/>
@@ -5008,20 +4238,7 @@
           <w:szCs w:val="20"/>
           <w:lang w:val="en-US" w:eastAsia="ru-RU"/>
         </w:rPr>
-        <w:t>spd</w:t>
-      </w:r>
-      <w:proofErr w:type="spellEnd"/>
-      <w:r>
-        <w:rPr>
-          <w:rFonts w:ascii="Times New Roman" w:eastAsia="Times New Roman" w:hAnsi="Times New Roman" w:cs="Times New Roman"/>
-          <w:smallCaps/>
-          <w:color w:val="58170D"/>
-          <w:kern w:val="36"/>
-          <w:sz w:val="20"/>
-          <w:szCs w:val="20"/>
-          <w:lang w:val="en-US" w:eastAsia="ru-RU"/>
-        </w:rPr>
-        <w:t>: 20</w:t>
+        <w:t>spd: 20</w:t>
       </w:r>
     </w:p>
     <w:p>
@@ -5309,67 +4526,7 @@
           <w:szCs w:val="23"/>
           <w:lang w:val="en-US" w:eastAsia="ru-RU"/>
         </w:rPr>
-        <w:t xml:space="preserve">Acidic aura – every 3 turns </w:t>
-      </w:r>
-      <w:proofErr w:type="gramStart"/>
-      <w:r>
-        <w:rPr>
-          <w:rFonts w:ascii="Times New Roman" w:eastAsia="Times New Roman" w:hAnsi="Times New Roman" w:cs="Times New Roman"/>
-          <w:b/>
-          <w:bCs/>
-          <w:i/>
-          <w:iCs/>
-          <w:color w:val="000000"/>
-          <w:sz w:val="23"/>
-          <w:szCs w:val="23"/>
-          <w:lang w:val="en-US" w:eastAsia="ru-RU"/>
-        </w:rPr>
-        <w:t>all of</w:t>
-      </w:r>
-      <w:proofErr w:type="gramEnd"/>
-      <w:r>
-        <w:rPr>
-          <w:rFonts w:ascii="Times New Roman" w:eastAsia="Times New Roman" w:hAnsi="Times New Roman" w:cs="Times New Roman"/>
-          <w:b/>
-          <w:bCs/>
-          <w:i/>
-          <w:iCs/>
-          <w:color w:val="000000"/>
-          <w:sz w:val="23"/>
-          <w:szCs w:val="23"/>
-          <w:lang w:val="en-US" w:eastAsia="ru-RU"/>
-        </w:rPr>
-        <w:t xml:space="preserve"> nearby units </w:t>
-      </w:r>
-      <w:proofErr w:type="spellStart"/>
-      <w:r>
-        <w:rPr>
-          <w:rFonts w:ascii="Times New Roman" w:eastAsia="Times New Roman" w:hAnsi="Times New Roman" w:cs="Times New Roman"/>
-          <w:b/>
-          <w:bCs/>
-          <w:i/>
-          <w:iCs/>
-          <w:color w:val="000000"/>
-          <w:sz w:val="23"/>
-          <w:szCs w:val="23"/>
-          <w:lang w:val="en-US" w:eastAsia="ru-RU"/>
-        </w:rPr>
-        <w:t>loose</w:t>
-      </w:r>
-      <w:proofErr w:type="spellEnd"/>
-      <w:r>
-        <w:rPr>
-          <w:rFonts w:ascii="Times New Roman" w:eastAsia="Times New Roman" w:hAnsi="Times New Roman" w:cs="Times New Roman"/>
-          <w:b/>
-          <w:bCs/>
-          <w:i/>
-          <w:iCs/>
-          <w:color w:val="000000"/>
-          <w:sz w:val="23"/>
-          <w:szCs w:val="23"/>
-          <w:lang w:val="en-US" w:eastAsia="ru-RU"/>
-        </w:rPr>
-        <w:t xml:space="preserve"> 1 AC from armor breakage </w:t>
+        <w:t xml:space="preserve">Acidic aura – every 3 turns all of nearby units loose 1 AC from armor breakage </w:t>
       </w:r>
     </w:p>
     <w:p>
@@ -5401,67 +4558,7 @@
           <w:szCs w:val="23"/>
           <w:lang w:val="en-US" w:eastAsia="ru-RU"/>
         </w:rPr>
-        <w:t xml:space="preserve">Last </w:t>
-      </w:r>
-      <w:proofErr w:type="spellStart"/>
-      <w:r>
-        <w:rPr>
-          <w:rFonts w:ascii="Times New Roman" w:eastAsia="Times New Roman" w:hAnsi="Times New Roman" w:cs="Times New Roman"/>
-          <w:b/>
-          <w:bCs/>
-          <w:i/>
-          <w:iCs/>
-          <w:color w:val="000000"/>
-          <w:sz w:val="23"/>
-          <w:szCs w:val="23"/>
-          <w:lang w:val="en-US" w:eastAsia="ru-RU"/>
-        </w:rPr>
-        <w:t>blobing</w:t>
-      </w:r>
-      <w:proofErr w:type="spellEnd"/>
-      <w:r>
-        <w:rPr>
-          <w:rFonts w:ascii="Times New Roman" w:eastAsia="Times New Roman" w:hAnsi="Times New Roman" w:cs="Times New Roman"/>
-          <w:b/>
-          <w:bCs/>
-          <w:i/>
-          <w:iCs/>
-          <w:color w:val="000000"/>
-          <w:sz w:val="23"/>
-          <w:szCs w:val="23"/>
-          <w:lang w:val="en-US" w:eastAsia="ru-RU"/>
-        </w:rPr>
-        <w:t xml:space="preserve"> sound – upon death ooze abomination will create acid explosion in 5 ft radius (DC 15 dexterity or take 8d6 acid </w:t>
-      </w:r>
-      <w:proofErr w:type="gramStart"/>
-      <w:r>
-        <w:rPr>
-          <w:rFonts w:ascii="Times New Roman" w:eastAsia="Times New Roman" w:hAnsi="Times New Roman" w:cs="Times New Roman"/>
-          <w:b/>
-          <w:bCs/>
-          <w:i/>
-          <w:iCs/>
-          <w:color w:val="000000"/>
-          <w:sz w:val="23"/>
-          <w:szCs w:val="23"/>
-          <w:lang w:val="en-US" w:eastAsia="ru-RU"/>
-        </w:rPr>
-        <w:t>dmg )</w:t>
-      </w:r>
-      <w:proofErr w:type="gramEnd"/>
-      <w:r>
-        <w:rPr>
-          <w:rFonts w:ascii="Times New Roman" w:eastAsia="Times New Roman" w:hAnsi="Times New Roman" w:cs="Times New Roman"/>
-          <w:b/>
-          <w:bCs/>
-          <w:i/>
-          <w:iCs/>
-          <w:color w:val="000000"/>
-          <w:sz w:val="23"/>
-          <w:szCs w:val="23"/>
-          <w:lang w:val="en-US" w:eastAsia="ru-RU"/>
-        </w:rPr>
-        <w:t xml:space="preserve"> </w:t>
+        <w:t xml:space="preserve">Last blobing sound – upon death ooze abomination will create acid explosion in 5 ft radius (DC 15 dexterity or take 8d6 acid dmg ) </w:t>
       </w:r>
     </w:p>
     <w:p>
@@ -5484,7 +4581,6 @@
         </w:rPr>
       </w:pPr>
       <w:hyperlink r:id="rId5" w:history="1">
-        <w:proofErr w:type="spellStart"/>
         <w:r>
           <w:rPr>
             <w:rFonts w:ascii="Helvetica" w:eastAsia="Times New Roman" w:hAnsi="Helvetica" w:cs="Helvetica"/>
@@ -5498,7 +4594,6 @@
           </w:rPr>
           <w:t>Assassin</w:t>
         </w:r>
-        <w:proofErr w:type="spellEnd"/>
       </w:hyperlink>
       <w:r>
         <w:rPr>
@@ -5652,7 +4747,6 @@
           <w:lang w:eastAsia="ru-RU"/>
         </w:rPr>
       </w:pPr>
-      <w:proofErr w:type="spellStart"/>
       <w:r>
         <w:rPr>
           <w:rFonts w:ascii="Helvetica" w:eastAsia="Times New Roman" w:hAnsi="Helvetica" w:cs="Helvetica"/>
@@ -5663,88 +4757,17 @@
           <w:szCs w:val="23"/>
           <w:lang w:eastAsia="ru-RU"/>
         </w:rPr>
-        <w:t>Armor</w:t>
-      </w:r>
-      <w:proofErr w:type="spellEnd"/>
-      <w:r>
-        <w:rPr>
-          <w:rFonts w:ascii="Helvetica" w:eastAsia="Times New Roman" w:hAnsi="Helvetica" w:cs="Helvetica"/>
-          <w:b/>
-          <w:bCs/>
+        <w:t>Armor Class</w:t>
+      </w:r>
+      <w:r>
+        <w:rPr>
+          <w:rFonts w:ascii="Helvetica" w:eastAsia="Times New Roman" w:hAnsi="Helvetica" w:cs="Helvetica"/>
           <w:color w:val="822000"/>
           <w:sz w:val="23"/>
           <w:szCs w:val="23"/>
           <w:lang w:eastAsia="ru-RU"/>
         </w:rPr>
-        <w:t xml:space="preserve"> </w:t>
-      </w:r>
-      <w:proofErr w:type="spellStart"/>
-      <w:r>
-        <w:rPr>
-          <w:rFonts w:ascii="Helvetica" w:eastAsia="Times New Roman" w:hAnsi="Helvetica" w:cs="Helvetica"/>
-          <w:b/>
-          <w:bCs/>
-          <w:color w:val="822000"/>
-          <w:sz w:val="23"/>
-          <w:szCs w:val="23"/>
-          <w:lang w:eastAsia="ru-RU"/>
-        </w:rPr>
-        <w:t>Class</w:t>
-      </w:r>
-      <w:proofErr w:type="spellEnd"/>
-      <w:r>
-        <w:rPr>
-          <w:rFonts w:ascii="Helvetica" w:eastAsia="Times New Roman" w:hAnsi="Helvetica" w:cs="Helvetica"/>
-          <w:color w:val="822000"/>
-          <w:sz w:val="23"/>
-          <w:szCs w:val="23"/>
-          <w:lang w:eastAsia="ru-RU"/>
-        </w:rPr>
-        <w:t> 15 (</w:t>
-      </w:r>
-      <w:proofErr w:type="spellStart"/>
-      <w:r>
-        <w:rPr>
-          <w:rFonts w:ascii="Helvetica" w:eastAsia="Times New Roman" w:hAnsi="Helvetica" w:cs="Helvetica"/>
-          <w:color w:val="822000"/>
-          <w:sz w:val="23"/>
-          <w:szCs w:val="23"/>
-          <w:lang w:eastAsia="ru-RU"/>
-        </w:rPr>
-        <w:t>Studded</w:t>
-      </w:r>
-      <w:proofErr w:type="spellEnd"/>
-      <w:r>
-        <w:rPr>
-          <w:rFonts w:ascii="Helvetica" w:eastAsia="Times New Roman" w:hAnsi="Helvetica" w:cs="Helvetica"/>
-          <w:color w:val="822000"/>
-          <w:sz w:val="23"/>
-          <w:szCs w:val="23"/>
-          <w:lang w:eastAsia="ru-RU"/>
-        </w:rPr>
-        <w:t xml:space="preserve"> </w:t>
-      </w:r>
-      <w:proofErr w:type="spellStart"/>
-      <w:r>
-        <w:rPr>
-          <w:rFonts w:ascii="Helvetica" w:eastAsia="Times New Roman" w:hAnsi="Helvetica" w:cs="Helvetica"/>
-          <w:color w:val="822000"/>
-          <w:sz w:val="23"/>
-          <w:szCs w:val="23"/>
-          <w:lang w:eastAsia="ru-RU"/>
-        </w:rPr>
-        <w:t>Leather</w:t>
-      </w:r>
-      <w:proofErr w:type="spellEnd"/>
-      <w:r>
-        <w:rPr>
-          <w:rFonts w:ascii="Helvetica" w:eastAsia="Times New Roman" w:hAnsi="Helvetica" w:cs="Helvetica"/>
-          <w:color w:val="822000"/>
-          <w:sz w:val="23"/>
-          <w:szCs w:val="23"/>
-          <w:lang w:eastAsia="ru-RU"/>
-        </w:rPr>
-        <w:t>)</w:t>
+        <w:t> 15 (Studded Leather)</w:t>
       </w:r>
     </w:p>
     <w:p>
@@ -5764,7 +4787,6 @@
           <w:lang w:eastAsia="ru-RU"/>
         </w:rPr>
       </w:pPr>
-      <w:proofErr w:type="spellStart"/>
       <w:r>
         <w:rPr>
           <w:rFonts w:ascii="Helvetica" w:eastAsia="Times New Roman" w:hAnsi="Helvetica" w:cs="Helvetica"/>
@@ -5775,35 +4797,8 @@
           <w:szCs w:val="23"/>
           <w:lang w:eastAsia="ru-RU"/>
         </w:rPr>
-        <w:t>Hit</w:t>
-      </w:r>
-      <w:proofErr w:type="spellEnd"/>
-      <w:r>
-        <w:rPr>
-          <w:rFonts w:ascii="Helvetica" w:eastAsia="Times New Roman" w:hAnsi="Helvetica" w:cs="Helvetica"/>
-          <w:b/>
-          <w:bCs/>
-          <w:color w:val="822000"/>
-          <w:sz w:val="23"/>
-          <w:szCs w:val="23"/>
-          <w:lang w:eastAsia="ru-RU"/>
-        </w:rPr>
-        <w:t xml:space="preserve"> </w:t>
-      </w:r>
-      <w:proofErr w:type="spellStart"/>
-      <w:r>
-        <w:rPr>
-          <w:rFonts w:ascii="Helvetica" w:eastAsia="Times New Roman" w:hAnsi="Helvetica" w:cs="Helvetica"/>
-          <w:b/>
-          <w:bCs/>
-          <w:color w:val="822000"/>
-          <w:sz w:val="23"/>
-          <w:szCs w:val="23"/>
-          <w:lang w:eastAsia="ru-RU"/>
-        </w:rPr>
-        <w:t>Points</w:t>
-      </w:r>
-      <w:proofErr w:type="spellEnd"/>
+        <w:t>Hit Points</w:t>
+      </w:r>
       <w:r>
         <w:rPr>
           <w:rFonts w:ascii="Helvetica" w:eastAsia="Times New Roman" w:hAnsi="Helvetica" w:cs="Helvetica"/>
@@ -5852,7 +4847,6 @@
           <w:lang w:eastAsia="ru-RU"/>
         </w:rPr>
       </w:pPr>
-      <w:proofErr w:type="spellStart"/>
       <w:r>
         <w:rPr>
           <w:rFonts w:ascii="Helvetica" w:eastAsia="Times New Roman" w:hAnsi="Helvetica" w:cs="Helvetica"/>
@@ -5865,7 +4859,6 @@
         </w:rPr>
         <w:t>Speed</w:t>
       </w:r>
-      <w:proofErr w:type="spellEnd"/>
       <w:r>
         <w:rPr>
           <w:rFonts w:ascii="Helvetica" w:eastAsia="Times New Roman" w:hAnsi="Helvetica" w:cs="Helvetica"/>
@@ -5874,29 +4867,7 @@
           <w:szCs w:val="23"/>
           <w:lang w:eastAsia="ru-RU"/>
         </w:rPr>
-        <w:t xml:space="preserve"> 30 </w:t>
-      </w:r>
-      <w:proofErr w:type="spellStart"/>
-      <w:r>
-        <w:rPr>
-          <w:rFonts w:ascii="Helvetica" w:eastAsia="Times New Roman" w:hAnsi="Helvetica" w:cs="Helvetica"/>
-          <w:color w:val="822000"/>
-          <w:sz w:val="23"/>
-          <w:szCs w:val="23"/>
-          <w:lang w:eastAsia="ru-RU"/>
-        </w:rPr>
-        <w:t>ft</w:t>
-      </w:r>
-      <w:proofErr w:type="spellEnd"/>
-      <w:r>
-        <w:rPr>
-          <w:rFonts w:ascii="Helvetica" w:eastAsia="Times New Roman" w:hAnsi="Helvetica" w:cs="Helvetica"/>
-          <w:color w:val="822000"/>
-          <w:sz w:val="23"/>
-          <w:szCs w:val="23"/>
-          <w:lang w:eastAsia="ru-RU"/>
-        </w:rPr>
-        <w:t>.</w:t>
+        <w:t> 30 ft.</w:t>
       </w:r>
     </w:p>
     <w:p>
@@ -6396,7 +5367,6 @@
           <w:lang w:eastAsia="ru-RU"/>
         </w:rPr>
       </w:pPr>
-      <w:proofErr w:type="spellStart"/>
       <w:r>
         <w:rPr>
           <w:rFonts w:ascii="Helvetica" w:eastAsia="Times New Roman" w:hAnsi="Helvetica" w:cs="Helvetica"/>
@@ -6407,35 +5377,8 @@
           <w:szCs w:val="23"/>
           <w:lang w:eastAsia="ru-RU"/>
         </w:rPr>
-        <w:t>Saving</w:t>
-      </w:r>
-      <w:proofErr w:type="spellEnd"/>
-      <w:r>
-        <w:rPr>
-          <w:rFonts w:ascii="Helvetica" w:eastAsia="Times New Roman" w:hAnsi="Helvetica" w:cs="Helvetica"/>
-          <w:b/>
-          <w:bCs/>
-          <w:color w:val="822000"/>
-          <w:sz w:val="23"/>
-          <w:szCs w:val="23"/>
-          <w:lang w:eastAsia="ru-RU"/>
-        </w:rPr>
-        <w:t xml:space="preserve"> </w:t>
-      </w:r>
-      <w:proofErr w:type="spellStart"/>
-      <w:r>
-        <w:rPr>
-          <w:rFonts w:ascii="Helvetica" w:eastAsia="Times New Roman" w:hAnsi="Helvetica" w:cs="Helvetica"/>
-          <w:b/>
-          <w:bCs/>
-          <w:color w:val="822000"/>
-          <w:sz w:val="23"/>
-          <w:szCs w:val="23"/>
-          <w:lang w:eastAsia="ru-RU"/>
-        </w:rPr>
-        <w:t>Throws</w:t>
-      </w:r>
-      <w:proofErr w:type="spellEnd"/>
+        <w:t>Saving Throws</w:t>
+      </w:r>
       <w:r>
         <w:rPr>
           <w:rFonts w:ascii="Helvetica" w:eastAsia="Times New Roman" w:hAnsi="Helvetica" w:cs="Helvetica"/>
@@ -6606,7 +5549,6 @@
           <w:lang w:eastAsia="ru-RU"/>
         </w:rPr>
       </w:pPr>
-      <w:proofErr w:type="spellStart"/>
       <w:r>
         <w:rPr>
           <w:rFonts w:ascii="Helvetica" w:eastAsia="Times New Roman" w:hAnsi="Helvetica" w:cs="Helvetica"/>
@@ -6617,57 +5559,18 @@
           <w:szCs w:val="23"/>
           <w:lang w:eastAsia="ru-RU"/>
         </w:rPr>
-        <w:t>Damage</w:t>
-      </w:r>
-      <w:proofErr w:type="spellEnd"/>
-      <w:r>
-        <w:rPr>
-          <w:rFonts w:ascii="Helvetica" w:eastAsia="Times New Roman" w:hAnsi="Helvetica" w:cs="Helvetica"/>
-          <w:b/>
-          <w:bCs/>
+        <w:t>Damage Resistances</w:t>
+      </w:r>
+      <w:r>
+        <w:rPr>
+          <w:rFonts w:ascii="Helvetica" w:eastAsia="Times New Roman" w:hAnsi="Helvetica" w:cs="Helvetica"/>
           <w:color w:val="822000"/>
           <w:sz w:val="23"/>
           <w:szCs w:val="23"/>
           <w:lang w:eastAsia="ru-RU"/>
         </w:rPr>
-        <w:t xml:space="preserve"> </w:t>
-      </w:r>
-      <w:proofErr w:type="spellStart"/>
-      <w:r>
-        <w:rPr>
-          <w:rFonts w:ascii="Helvetica" w:eastAsia="Times New Roman" w:hAnsi="Helvetica" w:cs="Helvetica"/>
-          <w:b/>
-          <w:bCs/>
-          <w:color w:val="822000"/>
-          <w:sz w:val="23"/>
-          <w:szCs w:val="23"/>
-          <w:lang w:eastAsia="ru-RU"/>
-        </w:rPr>
-        <w:t>Resistances</w:t>
-      </w:r>
-      <w:proofErr w:type="spellEnd"/>
-      <w:r>
-        <w:rPr>
-          <w:rFonts w:ascii="Helvetica" w:eastAsia="Times New Roman" w:hAnsi="Helvetica" w:cs="Helvetica"/>
-          <w:color w:val="822000"/>
-          <w:sz w:val="23"/>
-          <w:szCs w:val="23"/>
-          <w:lang w:eastAsia="ru-RU"/>
-        </w:rPr>
-        <w:t> </w:t>
-      </w:r>
-      <w:proofErr w:type="spellStart"/>
-      <w:r>
-        <w:rPr>
-          <w:rFonts w:ascii="Helvetica" w:eastAsia="Times New Roman" w:hAnsi="Helvetica" w:cs="Helvetica"/>
-          <w:color w:val="822000"/>
-          <w:sz w:val="23"/>
-          <w:szCs w:val="23"/>
-          <w:lang w:eastAsia="ru-RU"/>
-        </w:rPr>
-        <w:t>Poison</w:t>
-      </w:r>
-      <w:proofErr w:type="spellEnd"/>
+        <w:t> Poison</w:t>
+      </w:r>
     </w:p>
     <w:p>
       <w:pPr>
@@ -6686,7 +5589,6 @@
           <w:lang w:eastAsia="ru-RU"/>
         </w:rPr>
       </w:pPr>
-      <w:proofErr w:type="spellStart"/>
       <w:r>
         <w:rPr>
           <w:rFonts w:ascii="Helvetica" w:eastAsia="Times New Roman" w:hAnsi="Helvetica" w:cs="Helvetica"/>
@@ -6699,7 +5601,6 @@
         </w:rPr>
         <w:t>Senses</w:t>
       </w:r>
-      <w:proofErr w:type="spellEnd"/>
       <w:r>
         <w:rPr>
           <w:rFonts w:ascii="Helvetica" w:eastAsia="Times New Roman" w:hAnsi="Helvetica" w:cs="Helvetica"/>
@@ -6708,51 +5609,7 @@
           <w:szCs w:val="23"/>
           <w:lang w:eastAsia="ru-RU"/>
         </w:rPr>
-        <w:t> </w:t>
-      </w:r>
-      <w:proofErr w:type="spellStart"/>
-      <w:r>
-        <w:rPr>
-          <w:rFonts w:ascii="Helvetica" w:eastAsia="Times New Roman" w:hAnsi="Helvetica" w:cs="Helvetica"/>
-          <w:color w:val="822000"/>
-          <w:sz w:val="23"/>
-          <w:szCs w:val="23"/>
-          <w:lang w:eastAsia="ru-RU"/>
-        </w:rPr>
-        <w:t>Passive</w:t>
-      </w:r>
-      <w:proofErr w:type="spellEnd"/>
-      <w:r>
-        <w:rPr>
-          <w:rFonts w:ascii="Helvetica" w:eastAsia="Times New Roman" w:hAnsi="Helvetica" w:cs="Helvetica"/>
-          <w:color w:val="822000"/>
-          <w:sz w:val="23"/>
-          <w:szCs w:val="23"/>
-          <w:lang w:eastAsia="ru-RU"/>
-        </w:rPr>
-        <w:t xml:space="preserve"> </w:t>
-      </w:r>
-      <w:proofErr w:type="spellStart"/>
-      <w:r>
-        <w:rPr>
-          <w:rFonts w:ascii="Helvetica" w:eastAsia="Times New Roman" w:hAnsi="Helvetica" w:cs="Helvetica"/>
-          <w:color w:val="822000"/>
-          <w:sz w:val="23"/>
-          <w:szCs w:val="23"/>
-          <w:lang w:eastAsia="ru-RU"/>
-        </w:rPr>
-        <w:t>Perception</w:t>
-      </w:r>
-      <w:proofErr w:type="spellEnd"/>
-      <w:r>
-        <w:rPr>
-          <w:rFonts w:ascii="Helvetica" w:eastAsia="Times New Roman" w:hAnsi="Helvetica" w:cs="Helvetica"/>
-          <w:color w:val="822000"/>
-          <w:sz w:val="23"/>
-          <w:szCs w:val="23"/>
-          <w:lang w:eastAsia="ru-RU"/>
-        </w:rPr>
-        <w:t xml:space="preserve"> 13</w:t>
+        <w:t> Passive Perception 13</w:t>
       </w:r>
     </w:p>
     <w:p>
@@ -6812,7 +5669,6 @@
           <w:lang w:eastAsia="ru-RU"/>
         </w:rPr>
       </w:pPr>
-      <w:proofErr w:type="spellStart"/>
       <w:r>
         <w:rPr>
           <w:rFonts w:ascii="Helvetica" w:eastAsia="Times New Roman" w:hAnsi="Helvetica" w:cs="Helvetica"/>
@@ -6825,7 +5681,6 @@
         </w:rPr>
         <w:t>Challenge</w:t>
       </w:r>
-      <w:proofErr w:type="spellEnd"/>
       <w:r>
         <w:rPr>
           <w:rFonts w:ascii="Helvetica" w:eastAsia="Times New Roman" w:hAnsi="Helvetica" w:cs="Helvetica"/>
@@ -6854,7 +5709,7 @@
           <w:szCs w:val="23"/>
           <w:lang w:eastAsia="ru-RU"/>
         </w:rPr>
-        <w:t xml:space="preserve"> (3,900 XP)</w:t>
+        <w:t xml:space="preserve"> </w:t>
       </w:r>
     </w:p>
     <w:p>
@@ -7133,7 +5988,6 @@
           <w:lang w:eastAsia="ru-RU"/>
         </w:rPr>
       </w:pPr>
-      <w:proofErr w:type="spellStart"/>
       <w:r>
         <w:rPr>
           <w:rFonts w:ascii="Helvetica" w:eastAsia="Times New Roman" w:hAnsi="Helvetica" w:cs="Helvetica"/>
@@ -7144,7 +5998,6 @@
         </w:rPr>
         <w:t>Actions</w:t>
       </w:r>
-      <w:proofErr w:type="spellEnd"/>
     </w:p>
     <w:p>
       <w:pPr>
@@ -7163,7 +6016,6 @@
           <w:lang w:val="en-US" w:eastAsia="ru-RU"/>
         </w:rPr>
       </w:pPr>
-      <w:proofErr w:type="spellStart"/>
       <w:r>
         <w:rPr>
           <w:rFonts w:ascii="Helvetica" w:eastAsia="Times New Roman" w:hAnsi="Helvetica" w:cs="Helvetica"/>
@@ -7176,54 +6028,17 @@
           <w:szCs w:val="23"/>
           <w:lang w:val="en-US" w:eastAsia="ru-RU"/>
         </w:rPr>
-        <w:t>Multiattack</w:t>
-      </w:r>
-      <w:proofErr w:type="spellEnd"/>
-      <w:r>
-        <w:rPr>
-          <w:rFonts w:ascii="Helvetica" w:eastAsia="Times New Roman" w:hAnsi="Helvetica" w:cs="Helvetica"/>
-          <w:b/>
-          <w:bCs/>
-          <w:i/>
-          <w:iCs/>
-          <w:color w:val="000000"/>
-          <w:sz w:val="23"/>
-          <w:szCs w:val="23"/>
-          <w:lang w:val="en-US" w:eastAsia="ru-RU"/>
-        </w:rPr>
-        <w:t>.</w:t>
-      </w:r>
-      <w:r>
-        <w:rPr>
-          <w:rFonts w:ascii="Helvetica" w:eastAsia="Times New Roman" w:hAnsi="Helvetica" w:cs="Helvetica"/>
-          <w:color w:val="000000"/>
-          <w:sz w:val="23"/>
-          <w:szCs w:val="23"/>
-          <w:lang w:val="en-US" w:eastAsia="ru-RU"/>
-        </w:rPr>
-        <w:t xml:space="preserve"> The assassin makes two </w:t>
-      </w:r>
-      <w:proofErr w:type="spellStart"/>
-      <w:r>
-        <w:rPr>
-          <w:rFonts w:ascii="Helvetica" w:eastAsia="Times New Roman" w:hAnsi="Helvetica" w:cs="Helvetica"/>
-          <w:color w:val="000000"/>
-          <w:sz w:val="23"/>
-          <w:szCs w:val="23"/>
-          <w:lang w:val="en-US" w:eastAsia="ru-RU"/>
-        </w:rPr>
-        <w:t>shortsword</w:t>
-      </w:r>
-      <w:proofErr w:type="spellEnd"/>
-      <w:r>
-        <w:rPr>
-          <w:rFonts w:ascii="Helvetica" w:eastAsia="Times New Roman" w:hAnsi="Helvetica" w:cs="Helvetica"/>
-          <w:color w:val="000000"/>
-          <w:sz w:val="23"/>
-          <w:szCs w:val="23"/>
-          <w:lang w:val="en-US" w:eastAsia="ru-RU"/>
-        </w:rPr>
-        <w:t xml:space="preserve"> attacks.</w:t>
+        <w:t>Multiattack.</w:t>
+      </w:r>
+      <w:r>
+        <w:rPr>
+          <w:rFonts w:ascii="Helvetica" w:eastAsia="Times New Roman" w:hAnsi="Helvetica" w:cs="Helvetica"/>
+          <w:color w:val="000000"/>
+          <w:sz w:val="23"/>
+          <w:szCs w:val="23"/>
+          <w:lang w:val="en-US" w:eastAsia="ru-RU"/>
+        </w:rPr>
+        <w:t> The assassin makes two shortsword attacks.</w:t>
       </w:r>
     </w:p>
     <w:p>
@@ -7243,7 +6058,6 @@
           <w:lang w:val="en-US" w:eastAsia="ru-RU"/>
         </w:rPr>
       </w:pPr>
-      <w:proofErr w:type="spellStart"/>
       <w:r>
         <w:rPr>
           <w:rFonts w:ascii="Helvetica" w:eastAsia="Times New Roman" w:hAnsi="Helvetica" w:cs="Helvetica"/>
@@ -7256,22 +6070,7 @@
           <w:szCs w:val="23"/>
           <w:lang w:val="en-US" w:eastAsia="ru-RU"/>
         </w:rPr>
-        <w:t>Shortsword</w:t>
-      </w:r>
-      <w:proofErr w:type="spellEnd"/>
-      <w:r>
-        <w:rPr>
-          <w:rFonts w:ascii="Helvetica" w:eastAsia="Times New Roman" w:hAnsi="Helvetica" w:cs="Helvetica"/>
-          <w:b/>
-          <w:bCs/>
-          <w:i/>
-          <w:iCs/>
-          <w:color w:val="000000"/>
-          <w:sz w:val="23"/>
-          <w:szCs w:val="23"/>
-          <w:lang w:val="en-US" w:eastAsia="ru-RU"/>
-        </w:rPr>
-        <w:t>.</w:t>
+        <w:t>Shortsword.</w:t>
       </w:r>
       <w:r>
         <w:rPr>
@@ -7511,7 +6310,812 @@
     <w:p>
       <w:pPr>
         <w:shd w:val="clear" w:color="auto" w:fill="FFFFFF"/>
+        <w:spacing w:after="0" w:line="336" w:lineRule="atLeast"/>
+        <w:outlineLvl w:val="0"/>
+        <w:rPr>
+          <w:rFonts w:ascii="Times New Roman" w:eastAsia="Times New Roman" w:hAnsi="Times New Roman" w:cs="Times New Roman"/>
+          <w:b/>
+          <w:bCs/>
+          <w:smallCaps/>
+          <w:color w:val="58170D"/>
+          <w:kern w:val="36"/>
+          <w:sz w:val="48"/>
+          <w:szCs w:val="48"/>
+          <w:lang w:val="en-US" w:eastAsia="ru-RU"/>
+        </w:rPr>
+      </w:pPr>
+      <w:r>
+        <w:rPr>
+          <w:rFonts w:ascii="Times New Roman" w:eastAsia="Times New Roman" w:hAnsi="Times New Roman" w:cs="Times New Roman"/>
+          <w:b/>
+          <w:bCs/>
+          <w:smallCaps/>
+          <w:color w:val="58170D"/>
+          <w:kern w:val="36"/>
+          <w:sz w:val="48"/>
+          <w:szCs w:val="48"/>
+          <w:lang w:val="en-US" w:eastAsia="ru-RU"/>
+        </w:rPr>
+        <w:lastRenderedPageBreak/>
+        <w:t>Quizhou units</w:t>
+      </w:r>
+    </w:p>
+    <w:p>
+      <w:pPr>
+        <w:shd w:val="clear" w:color="auto" w:fill="FFFFFF"/>
+        <w:spacing w:after="0" w:line="336" w:lineRule="atLeast"/>
+        <w:outlineLvl w:val="0"/>
+        <w:rPr>
+          <w:rFonts w:ascii="Times New Roman" w:eastAsia="Times New Roman" w:hAnsi="Times New Roman" w:cs="Times New Roman"/>
+          <w:b/>
+          <w:bCs/>
+          <w:smallCaps/>
+          <w:color w:val="58170D"/>
+          <w:kern w:val="36"/>
+          <w:sz w:val="48"/>
+          <w:szCs w:val="48"/>
+          <w:lang w:val="en-US" w:eastAsia="ru-RU"/>
+        </w:rPr>
+      </w:pPr>
+      <w:r>
+        <w:rPr>
+          <w:rFonts w:ascii="Times New Roman" w:eastAsia="Times New Roman" w:hAnsi="Times New Roman" w:cs="Times New Roman"/>
+          <w:b/>
+          <w:bCs/>
+          <w:smallCaps/>
+          <w:color w:val="58170D"/>
+          <w:kern w:val="36"/>
+          <w:sz w:val="48"/>
+          <w:szCs w:val="48"/>
+          <w:lang w:val="en-US" w:eastAsia="ru-RU"/>
+        </w:rPr>
+        <w:t>Guard of the cells under cathedral</w:t>
+      </w:r>
+      <w:r>
+        <w:rPr>
+          <w:rFonts w:ascii="Times New Roman" w:eastAsia="Times New Roman" w:hAnsi="Times New Roman" w:cs="Times New Roman"/>
+          <w:b/>
+          <w:bCs/>
+          <w:smallCaps/>
+          <w:color w:val="58170D"/>
+          <w:kern w:val="36"/>
+          <w:sz w:val="48"/>
+          <w:szCs w:val="48"/>
+          <w:lang w:val="en-US" w:eastAsia="ru-RU"/>
+        </w:rPr>
+        <w:t xml:space="preserve"> </w:t>
+      </w:r>
+    </w:p>
+    <w:p>
+      <w:pPr>
+        <w:shd w:val="clear" w:color="auto" w:fill="FFFFFF"/>
+        <w:spacing w:after="0" w:line="336" w:lineRule="atLeast"/>
+        <w:outlineLvl w:val="0"/>
+        <w:rPr>
+          <w:rFonts w:ascii="Times New Roman" w:eastAsia="Times New Roman" w:hAnsi="Times New Roman" w:cs="Times New Roman"/>
+          <w:smallCaps/>
+          <w:color w:val="58170D"/>
+          <w:kern w:val="36"/>
+          <w:sz w:val="20"/>
+          <w:szCs w:val="20"/>
+          <w:lang w:val="en-US" w:eastAsia="ru-RU"/>
+        </w:rPr>
+      </w:pPr>
+      <w:r>
+        <w:rPr>
+          <w:rFonts w:ascii="Times New Roman" w:eastAsia="Times New Roman" w:hAnsi="Times New Roman" w:cs="Times New Roman"/>
+          <w:smallCaps/>
+          <w:color w:val="58170D"/>
+          <w:kern w:val="36"/>
+          <w:sz w:val="20"/>
+          <w:szCs w:val="20"/>
+          <w:lang w:val="en-US" w:eastAsia="ru-RU"/>
+        </w:rPr>
+        <w:t xml:space="preserve">Hp: </w:t>
+      </w:r>
+      <w:r>
+        <w:rPr>
+          <w:rFonts w:ascii="Times New Roman" w:eastAsia="Times New Roman" w:hAnsi="Times New Roman" w:cs="Times New Roman"/>
+          <w:smallCaps/>
+          <w:color w:val="58170D"/>
+          <w:kern w:val="36"/>
+          <w:sz w:val="20"/>
+          <w:szCs w:val="20"/>
+          <w:lang w:val="en-US" w:eastAsia="ru-RU"/>
+        </w:rPr>
+        <w:t>40</w:t>
+      </w:r>
+    </w:p>
+    <w:p>
+      <w:pPr>
+        <w:shd w:val="clear" w:color="auto" w:fill="FFFFFF"/>
+        <w:spacing w:after="0" w:line="336" w:lineRule="atLeast"/>
+        <w:outlineLvl w:val="0"/>
+        <w:rPr>
+          <w:rFonts w:ascii="Times New Roman" w:eastAsia="Times New Roman" w:hAnsi="Times New Roman" w:cs="Times New Roman"/>
+          <w:smallCaps/>
+          <w:color w:val="58170D"/>
+          <w:kern w:val="36"/>
+          <w:sz w:val="20"/>
+          <w:szCs w:val="20"/>
+          <w:lang w:val="en-US" w:eastAsia="ru-RU"/>
+        </w:rPr>
+      </w:pPr>
+      <w:r>
+        <w:rPr>
+          <w:rFonts w:ascii="Times New Roman" w:eastAsia="Times New Roman" w:hAnsi="Times New Roman" w:cs="Times New Roman"/>
+          <w:smallCaps/>
+          <w:color w:val="58170D"/>
+          <w:kern w:val="36"/>
+          <w:sz w:val="20"/>
+          <w:szCs w:val="20"/>
+          <w:lang w:val="en-US" w:eastAsia="ru-RU"/>
+        </w:rPr>
+        <w:t xml:space="preserve">AC: </w:t>
+      </w:r>
+      <w:r>
+        <w:rPr>
+          <w:rFonts w:ascii="Times New Roman" w:eastAsia="Times New Roman" w:hAnsi="Times New Roman" w:cs="Times New Roman"/>
+          <w:smallCaps/>
+          <w:color w:val="58170D"/>
+          <w:kern w:val="36"/>
+          <w:sz w:val="20"/>
+          <w:szCs w:val="20"/>
+          <w:lang w:val="en-US" w:eastAsia="ru-RU"/>
+        </w:rPr>
+        <w:t>18</w:t>
+      </w:r>
+    </w:p>
+    <w:p>
+      <w:pPr>
+        <w:shd w:val="clear" w:color="auto" w:fill="FFFFFF"/>
+        <w:spacing w:after="0" w:line="336" w:lineRule="atLeast"/>
+        <w:outlineLvl w:val="0"/>
+        <w:rPr>
+          <w:rFonts w:ascii="Times New Roman" w:eastAsia="Times New Roman" w:hAnsi="Times New Roman" w:cs="Times New Roman"/>
+          <w:smallCaps/>
+          <w:color w:val="58170D"/>
+          <w:kern w:val="36"/>
+          <w:sz w:val="20"/>
+          <w:szCs w:val="20"/>
+          <w:lang w:val="en-US" w:eastAsia="ru-RU"/>
+        </w:rPr>
+      </w:pPr>
+      <w:r>
+        <w:rPr>
+          <w:rFonts w:ascii="Times New Roman" w:eastAsia="Times New Roman" w:hAnsi="Times New Roman" w:cs="Times New Roman"/>
+          <w:smallCaps/>
+          <w:color w:val="58170D"/>
+          <w:kern w:val="36"/>
+          <w:sz w:val="20"/>
+          <w:szCs w:val="20"/>
+          <w:lang w:val="en-US" w:eastAsia="ru-RU"/>
+        </w:rPr>
+        <w:t xml:space="preserve">spd: </w:t>
+      </w:r>
+      <w:r>
+        <w:rPr>
+          <w:rFonts w:ascii="Times New Roman" w:eastAsia="Times New Roman" w:hAnsi="Times New Roman" w:cs="Times New Roman"/>
+          <w:smallCaps/>
+          <w:color w:val="58170D"/>
+          <w:kern w:val="36"/>
+          <w:sz w:val="20"/>
+          <w:szCs w:val="20"/>
+          <w:lang w:val="en-US" w:eastAsia="ru-RU"/>
+        </w:rPr>
+        <w:t>30</w:t>
+      </w:r>
+    </w:p>
+    <w:p>
+      <w:pPr>
+        <w:shd w:val="clear" w:color="auto" w:fill="FFFFFF"/>
+        <w:spacing w:after="0" w:line="336" w:lineRule="atLeast"/>
+        <w:outlineLvl w:val="0"/>
+        <w:rPr>
+          <w:rFonts w:ascii="Times New Roman" w:eastAsia="Times New Roman" w:hAnsi="Times New Roman" w:cs="Times New Roman"/>
+          <w:smallCaps/>
+          <w:color w:val="58170D"/>
+          <w:kern w:val="36"/>
+          <w:sz w:val="20"/>
+          <w:szCs w:val="20"/>
+          <w:lang w:val="en-US" w:eastAsia="ru-RU"/>
+        </w:rPr>
+      </w:pPr>
+      <w:r>
+        <w:rPr>
+          <w:rFonts w:ascii="Times New Roman" w:eastAsia="Times New Roman" w:hAnsi="Times New Roman" w:cs="Times New Roman"/>
+          <w:smallCaps/>
+          <w:color w:val="58170D"/>
+          <w:kern w:val="36"/>
+          <w:sz w:val="20"/>
+          <w:szCs w:val="20"/>
+          <w:lang w:val="en-US" w:eastAsia="ru-RU"/>
+        </w:rPr>
+        <w:t>Actions:</w:t>
+      </w:r>
+    </w:p>
+    <w:p>
+      <w:pPr>
+        <w:numPr>
+          <w:ilvl w:val="0"/>
+          <w:numId w:val="8"/>
+        </w:numPr>
+        <w:shd w:val="clear" w:color="auto" w:fill="FFFFFF"/>
         <w:spacing w:before="100" w:beforeAutospacing="1" w:after="100" w:afterAutospacing="1" w:line="336" w:lineRule="atLeast"/>
+        <w:ind w:left="-450"/>
+        <w:rPr>
+          <w:rFonts w:ascii="Times New Roman" w:eastAsia="Times New Roman" w:hAnsi="Times New Roman" w:cs="Times New Roman"/>
+          <w:color w:val="000000"/>
+          <w:sz w:val="23"/>
+          <w:szCs w:val="23"/>
+          <w:lang w:val="en-US" w:eastAsia="ru-RU"/>
+        </w:rPr>
+      </w:pPr>
+      <w:r>
+        <w:rPr>
+          <w:rFonts w:ascii="Times New Roman" w:eastAsia="Times New Roman" w:hAnsi="Times New Roman" w:cs="Times New Roman"/>
+          <w:b/>
+          <w:bCs/>
+          <w:i/>
+          <w:iCs/>
+          <w:color w:val="000000"/>
+          <w:sz w:val="23"/>
+          <w:szCs w:val="23"/>
+          <w:lang w:val="en-US" w:eastAsia="ru-RU"/>
+        </w:rPr>
+        <w:t>Naginata</w:t>
+      </w:r>
+      <w:r>
+        <w:rPr>
+          <w:rFonts w:ascii="Times New Roman" w:eastAsia="Times New Roman" w:hAnsi="Times New Roman" w:cs="Times New Roman"/>
+          <w:b/>
+          <w:bCs/>
+          <w:i/>
+          <w:iCs/>
+          <w:color w:val="000000"/>
+          <w:sz w:val="23"/>
+          <w:szCs w:val="23"/>
+          <w:lang w:val="en-US" w:eastAsia="ru-RU"/>
+        </w:rPr>
+        <w:t xml:space="preserve"> – </w:t>
+      </w:r>
+      <w:r>
+        <w:rPr>
+          <w:rFonts w:ascii="Times New Roman" w:eastAsia="Times New Roman" w:hAnsi="Times New Roman" w:cs="Times New Roman"/>
+          <w:b/>
+          <w:bCs/>
+          <w:i/>
+          <w:iCs/>
+          <w:color w:val="000000"/>
+          <w:sz w:val="23"/>
+          <w:szCs w:val="23"/>
+          <w:lang w:val="en-US" w:eastAsia="ru-RU"/>
+        </w:rPr>
+        <w:t>+6 to hit, 1d</w:t>
+      </w:r>
+      <w:r>
+        <w:rPr>
+          <w:rFonts w:ascii="Times New Roman" w:eastAsia="Times New Roman" w:hAnsi="Times New Roman" w:cs="Times New Roman"/>
+          <w:b/>
+          <w:bCs/>
+          <w:i/>
+          <w:iCs/>
+          <w:color w:val="000000"/>
+          <w:sz w:val="23"/>
+          <w:szCs w:val="23"/>
+          <w:lang w:val="en-US" w:eastAsia="ru-RU"/>
+        </w:rPr>
+        <w:t>10</w:t>
+      </w:r>
+      <w:r>
+        <w:rPr>
+          <w:rFonts w:ascii="Times New Roman" w:eastAsia="Times New Roman" w:hAnsi="Times New Roman" w:cs="Times New Roman"/>
+          <w:b/>
+          <w:bCs/>
+          <w:i/>
+          <w:iCs/>
+          <w:color w:val="000000"/>
+          <w:sz w:val="23"/>
+          <w:szCs w:val="23"/>
+          <w:lang w:val="en-US" w:eastAsia="ru-RU"/>
+        </w:rPr>
+        <w:t xml:space="preserve"> + 4 piercing</w:t>
+      </w:r>
+    </w:p>
+    <w:p>
+      <w:pPr>
+        <w:numPr>
+          <w:ilvl w:val="0"/>
+          <w:numId w:val="8"/>
+        </w:numPr>
+        <w:shd w:val="clear" w:color="auto" w:fill="FFFFFF"/>
+        <w:spacing w:before="100" w:beforeAutospacing="1" w:after="100" w:afterAutospacing="1" w:line="336" w:lineRule="atLeast"/>
+        <w:ind w:left="-450"/>
+        <w:rPr>
+          <w:rFonts w:ascii="Times New Roman" w:eastAsia="Times New Roman" w:hAnsi="Times New Roman" w:cs="Times New Roman"/>
+          <w:color w:val="000000"/>
+          <w:sz w:val="23"/>
+          <w:szCs w:val="23"/>
+          <w:lang w:val="en-US" w:eastAsia="ru-RU"/>
+        </w:rPr>
+      </w:pPr>
+      <w:r>
+        <w:rPr>
+          <w:rFonts w:ascii="Times New Roman" w:eastAsia="Times New Roman" w:hAnsi="Times New Roman" w:cs="Times New Roman"/>
+          <w:color w:val="000000"/>
+          <w:sz w:val="23"/>
+          <w:szCs w:val="23"/>
+          <w:lang w:val="en-US" w:eastAsia="ru-RU"/>
+        </w:rPr>
+        <w:t>Bow - +4 to hit, 1d8 + 4 piercing</w:t>
+      </w:r>
+    </w:p>
+    <w:p>
+      <w:pPr>
+        <w:numPr>
+          <w:ilvl w:val="0"/>
+          <w:numId w:val="8"/>
+        </w:numPr>
+        <w:shd w:val="clear" w:color="auto" w:fill="FFFFFF"/>
+        <w:spacing w:before="100" w:beforeAutospacing="1" w:after="100" w:afterAutospacing="1" w:line="336" w:lineRule="atLeast"/>
+        <w:ind w:left="-450"/>
+        <w:rPr>
+          <w:rFonts w:ascii="Times New Roman" w:eastAsia="Times New Roman" w:hAnsi="Times New Roman" w:cs="Times New Roman"/>
+          <w:color w:val="000000"/>
+          <w:sz w:val="23"/>
+          <w:szCs w:val="23"/>
+          <w:lang w:val="en-US" w:eastAsia="ru-RU"/>
+        </w:rPr>
+      </w:pPr>
+      <w:r>
+        <w:rPr>
+          <w:rFonts w:ascii="Times New Roman" w:hAnsi="Times New Roman" w:cs="Times New Roman"/>
+          <w:sz w:val="28"/>
+          <w:szCs w:val="28"/>
+          <w:lang w:val="en-US"/>
+        </w:rPr>
+        <w:t xml:space="preserve">Dsitte </w:t>
+      </w:r>
+      <w:r>
+        <w:rPr>
+          <w:rFonts w:ascii="Times New Roman" w:eastAsia="Times New Roman" w:hAnsi="Times New Roman" w:cs="Times New Roman"/>
+          <w:b/>
+          <w:bCs/>
+          <w:i/>
+          <w:iCs/>
+          <w:color w:val="000000"/>
+          <w:sz w:val="23"/>
+          <w:szCs w:val="23"/>
+          <w:lang w:val="en-US" w:eastAsia="ru-RU"/>
+        </w:rPr>
+        <w:t>- +6 to hit, 1d4 + 4 slash</w:t>
+      </w:r>
+    </w:p>
+    <w:p>
+      <w:pPr>
+        <w:shd w:val="clear" w:color="auto" w:fill="FFFFFF"/>
+        <w:spacing w:after="0" w:line="336" w:lineRule="atLeast"/>
+        <w:outlineLvl w:val="0"/>
+        <w:rPr>
+          <w:rFonts w:ascii="Times New Roman" w:eastAsia="Times New Roman" w:hAnsi="Times New Roman" w:cs="Times New Roman"/>
+          <w:b/>
+          <w:bCs/>
+          <w:smallCaps/>
+          <w:color w:val="58170D"/>
+          <w:kern w:val="36"/>
+          <w:sz w:val="48"/>
+          <w:szCs w:val="48"/>
+          <w:lang w:val="en-US" w:eastAsia="ru-RU"/>
+        </w:rPr>
+      </w:pPr>
+      <w:r>
+        <w:rPr>
+          <w:rFonts w:ascii="Times New Roman" w:eastAsia="Times New Roman" w:hAnsi="Times New Roman" w:cs="Times New Roman"/>
+          <w:b/>
+          <w:bCs/>
+          <w:smallCaps/>
+          <w:color w:val="58170D"/>
+          <w:kern w:val="36"/>
+          <w:sz w:val="48"/>
+          <w:szCs w:val="48"/>
+          <w:lang w:val="en-US" w:eastAsia="ru-RU"/>
+        </w:rPr>
+        <w:t xml:space="preserve">paladin of the </w:t>
+      </w:r>
+      <w:r>
+        <w:rPr>
+          <w:rFonts w:ascii="Times New Roman" w:eastAsia="Times New Roman" w:hAnsi="Times New Roman" w:cs="Times New Roman"/>
+          <w:b/>
+          <w:bCs/>
+          <w:smallCaps/>
+          <w:color w:val="58170D"/>
+          <w:kern w:val="36"/>
+          <w:sz w:val="48"/>
+          <w:szCs w:val="48"/>
+          <w:lang w:val="en-US" w:eastAsia="ru-RU"/>
+        </w:rPr>
+        <w:t xml:space="preserve">cathedral </w:t>
+      </w:r>
+    </w:p>
+    <w:p>
+      <w:pPr>
+        <w:shd w:val="clear" w:color="auto" w:fill="FFFFFF"/>
+        <w:spacing w:after="0" w:line="336" w:lineRule="atLeast"/>
+        <w:outlineLvl w:val="0"/>
+        <w:rPr>
+          <w:rFonts w:ascii="Times New Roman" w:eastAsia="Times New Roman" w:hAnsi="Times New Roman" w:cs="Times New Roman"/>
+          <w:smallCaps/>
+          <w:color w:val="58170D"/>
+          <w:kern w:val="36"/>
+          <w:sz w:val="20"/>
+          <w:szCs w:val="20"/>
+          <w:lang w:val="en-US" w:eastAsia="ru-RU"/>
+        </w:rPr>
+      </w:pPr>
+      <w:r>
+        <w:rPr>
+          <w:rFonts w:ascii="Times New Roman" w:eastAsia="Times New Roman" w:hAnsi="Times New Roman" w:cs="Times New Roman"/>
+          <w:smallCaps/>
+          <w:color w:val="58170D"/>
+          <w:kern w:val="36"/>
+          <w:sz w:val="20"/>
+          <w:szCs w:val="20"/>
+          <w:lang w:val="en-US" w:eastAsia="ru-RU"/>
+        </w:rPr>
+        <w:t xml:space="preserve">Hp: </w:t>
+      </w:r>
+      <w:r>
+        <w:rPr>
+          <w:rFonts w:ascii="Times New Roman" w:eastAsia="Times New Roman" w:hAnsi="Times New Roman" w:cs="Times New Roman"/>
+          <w:smallCaps/>
+          <w:color w:val="58170D"/>
+          <w:kern w:val="36"/>
+          <w:sz w:val="20"/>
+          <w:szCs w:val="20"/>
+          <w:lang w:val="en-US" w:eastAsia="ru-RU"/>
+        </w:rPr>
+        <w:t>50</w:t>
+      </w:r>
+    </w:p>
+    <w:p>
+      <w:pPr>
+        <w:shd w:val="clear" w:color="auto" w:fill="FFFFFF"/>
+        <w:spacing w:after="0" w:line="336" w:lineRule="atLeast"/>
+        <w:outlineLvl w:val="0"/>
+        <w:rPr>
+          <w:rFonts w:ascii="Times New Roman" w:eastAsia="Times New Roman" w:hAnsi="Times New Roman" w:cs="Times New Roman"/>
+          <w:smallCaps/>
+          <w:color w:val="58170D"/>
+          <w:kern w:val="36"/>
+          <w:sz w:val="20"/>
+          <w:szCs w:val="20"/>
+          <w:lang w:val="en-US" w:eastAsia="ru-RU"/>
+        </w:rPr>
+      </w:pPr>
+      <w:r>
+        <w:rPr>
+          <w:rFonts w:ascii="Times New Roman" w:eastAsia="Times New Roman" w:hAnsi="Times New Roman" w:cs="Times New Roman"/>
+          <w:smallCaps/>
+          <w:color w:val="58170D"/>
+          <w:kern w:val="36"/>
+          <w:sz w:val="20"/>
+          <w:szCs w:val="20"/>
+          <w:lang w:val="en-US" w:eastAsia="ru-RU"/>
+        </w:rPr>
+        <w:t xml:space="preserve">AC: </w:t>
+      </w:r>
+      <w:r>
+        <w:rPr>
+          <w:rFonts w:ascii="Times New Roman" w:eastAsia="Times New Roman" w:hAnsi="Times New Roman" w:cs="Times New Roman"/>
+          <w:smallCaps/>
+          <w:color w:val="58170D"/>
+          <w:kern w:val="36"/>
+          <w:sz w:val="20"/>
+          <w:szCs w:val="20"/>
+          <w:lang w:val="en-US" w:eastAsia="ru-RU"/>
+        </w:rPr>
+        <w:t>20</w:t>
+      </w:r>
+    </w:p>
+    <w:p>
+      <w:pPr>
+        <w:shd w:val="clear" w:color="auto" w:fill="FFFFFF"/>
+        <w:spacing w:after="0" w:line="336" w:lineRule="atLeast"/>
+        <w:outlineLvl w:val="0"/>
+        <w:rPr>
+          <w:rFonts w:ascii="Times New Roman" w:eastAsia="Times New Roman" w:hAnsi="Times New Roman" w:cs="Times New Roman"/>
+          <w:smallCaps/>
+          <w:color w:val="58170D"/>
+          <w:kern w:val="36"/>
+          <w:sz w:val="20"/>
+          <w:szCs w:val="20"/>
+          <w:lang w:val="en-US" w:eastAsia="ru-RU"/>
+        </w:rPr>
+      </w:pPr>
+      <w:r>
+        <w:rPr>
+          <w:rFonts w:ascii="Times New Roman" w:eastAsia="Times New Roman" w:hAnsi="Times New Roman" w:cs="Times New Roman"/>
+          <w:smallCaps/>
+          <w:color w:val="58170D"/>
+          <w:kern w:val="36"/>
+          <w:sz w:val="20"/>
+          <w:szCs w:val="20"/>
+          <w:lang w:val="en-US" w:eastAsia="ru-RU"/>
+        </w:rPr>
+        <w:t xml:space="preserve">spd: </w:t>
+      </w:r>
+      <w:r>
+        <w:rPr>
+          <w:rFonts w:ascii="Times New Roman" w:eastAsia="Times New Roman" w:hAnsi="Times New Roman" w:cs="Times New Roman"/>
+          <w:smallCaps/>
+          <w:color w:val="58170D"/>
+          <w:kern w:val="36"/>
+          <w:sz w:val="20"/>
+          <w:szCs w:val="20"/>
+          <w:lang w:val="en-US" w:eastAsia="ru-RU"/>
+        </w:rPr>
+        <w:t>2</w:t>
+      </w:r>
+      <w:r>
+        <w:rPr>
+          <w:rFonts w:ascii="Times New Roman" w:eastAsia="Times New Roman" w:hAnsi="Times New Roman" w:cs="Times New Roman"/>
+          <w:smallCaps/>
+          <w:color w:val="58170D"/>
+          <w:kern w:val="36"/>
+          <w:sz w:val="20"/>
+          <w:szCs w:val="20"/>
+          <w:lang w:val="en-US" w:eastAsia="ru-RU"/>
+        </w:rPr>
+        <w:t>0</w:t>
+      </w:r>
+    </w:p>
+    <w:p>
+      <w:pPr>
+        <w:shd w:val="clear" w:color="auto" w:fill="FFFFFF"/>
+        <w:spacing w:after="0" w:line="336" w:lineRule="atLeast"/>
+        <w:outlineLvl w:val="0"/>
+        <w:rPr>
+          <w:rFonts w:ascii="Times New Roman" w:eastAsia="Times New Roman" w:hAnsi="Times New Roman" w:cs="Times New Roman"/>
+          <w:smallCaps/>
+          <w:color w:val="58170D"/>
+          <w:kern w:val="36"/>
+          <w:sz w:val="20"/>
+          <w:szCs w:val="20"/>
+          <w:lang w:val="en-US" w:eastAsia="ru-RU"/>
+        </w:rPr>
+      </w:pPr>
+      <w:r>
+        <w:rPr>
+          <w:rFonts w:ascii="Times New Roman" w:eastAsia="Times New Roman" w:hAnsi="Times New Roman" w:cs="Times New Roman"/>
+          <w:smallCaps/>
+          <w:color w:val="58170D"/>
+          <w:kern w:val="36"/>
+          <w:sz w:val="20"/>
+          <w:szCs w:val="20"/>
+          <w:lang w:val="en-US" w:eastAsia="ru-RU"/>
+        </w:rPr>
+        <w:t xml:space="preserve">Resistances: all magic except light, </w:t>
+      </w:r>
+      <w:r>
+        <w:rPr>
+          <w:rFonts w:ascii="Times New Roman" w:eastAsia="Times New Roman" w:hAnsi="Times New Roman" w:cs="Times New Roman"/>
+          <w:smallCaps/>
+          <w:color w:val="58170D"/>
+          <w:kern w:val="36"/>
+          <w:sz w:val="20"/>
+          <w:szCs w:val="20"/>
+          <w:lang w:val="en-US" w:eastAsia="ru-RU"/>
+        </w:rPr>
+        <w:t>slashing</w:t>
+      </w:r>
+      <w:bookmarkStart w:id="1" w:name="_GoBack"/>
+      <w:bookmarkEnd w:id="1"/>
+    </w:p>
+    <w:p>
+      <w:pPr>
+        <w:shd w:val="clear" w:color="auto" w:fill="FFFFFF"/>
+        <w:spacing w:after="0" w:line="336" w:lineRule="atLeast"/>
+        <w:outlineLvl w:val="0"/>
+        <w:rPr>
+          <w:rFonts w:ascii="Times New Roman" w:eastAsia="Times New Roman" w:hAnsi="Times New Roman" w:cs="Times New Roman"/>
+          <w:smallCaps/>
+          <w:color w:val="58170D"/>
+          <w:kern w:val="36"/>
+          <w:sz w:val="20"/>
+          <w:szCs w:val="20"/>
+          <w:lang w:val="en-US" w:eastAsia="ru-RU"/>
+        </w:rPr>
+      </w:pPr>
+      <w:r>
+        <w:rPr>
+          <w:rFonts w:ascii="Times New Roman" w:eastAsia="Times New Roman" w:hAnsi="Times New Roman" w:cs="Times New Roman"/>
+          <w:smallCaps/>
+          <w:color w:val="58170D"/>
+          <w:kern w:val="36"/>
+          <w:sz w:val="20"/>
+          <w:szCs w:val="20"/>
+          <w:lang w:val="en-US" w:eastAsia="ru-RU"/>
+        </w:rPr>
+        <w:t>Actions:</w:t>
+      </w:r>
+    </w:p>
+    <w:p>
+      <w:pPr>
+        <w:numPr>
+          <w:ilvl w:val="0"/>
+          <w:numId w:val="8"/>
+        </w:numPr>
+        <w:shd w:val="clear" w:color="auto" w:fill="FFFFFF"/>
+        <w:spacing w:before="100" w:beforeAutospacing="1" w:after="100" w:afterAutospacing="1" w:line="336" w:lineRule="atLeast"/>
+        <w:ind w:left="-450"/>
+        <w:rPr>
+          <w:rFonts w:ascii="Times New Roman" w:eastAsia="Times New Roman" w:hAnsi="Times New Roman" w:cs="Times New Roman"/>
+          <w:color w:val="000000"/>
+          <w:sz w:val="23"/>
+          <w:szCs w:val="23"/>
+          <w:lang w:val="en-US" w:eastAsia="ru-RU"/>
+        </w:rPr>
+      </w:pPr>
+      <w:r>
+        <w:rPr>
+          <w:rFonts w:ascii="Times New Roman" w:eastAsia="Times New Roman" w:hAnsi="Times New Roman" w:cs="Times New Roman"/>
+          <w:b/>
+          <w:bCs/>
+          <w:i/>
+          <w:iCs/>
+          <w:color w:val="000000"/>
+          <w:sz w:val="23"/>
+          <w:szCs w:val="23"/>
+          <w:lang w:val="en-US" w:eastAsia="ru-RU"/>
+        </w:rPr>
+        <w:t xml:space="preserve">Giant club </w:t>
+      </w:r>
+      <w:r>
+        <w:rPr>
+          <w:rFonts w:ascii="Times New Roman" w:eastAsia="Times New Roman" w:hAnsi="Times New Roman" w:cs="Times New Roman"/>
+          <w:b/>
+          <w:bCs/>
+          <w:i/>
+          <w:iCs/>
+          <w:color w:val="000000"/>
+          <w:sz w:val="23"/>
+          <w:szCs w:val="23"/>
+          <w:lang w:val="en-US" w:eastAsia="ru-RU"/>
+        </w:rPr>
+        <w:t xml:space="preserve"> – +6 to hit, </w:t>
+      </w:r>
+      <w:r>
+        <w:rPr>
+          <w:rFonts w:ascii="Times New Roman" w:eastAsia="Times New Roman" w:hAnsi="Times New Roman" w:cs="Times New Roman"/>
+          <w:b/>
+          <w:bCs/>
+          <w:i/>
+          <w:iCs/>
+          <w:color w:val="000000"/>
+          <w:sz w:val="23"/>
+          <w:szCs w:val="23"/>
+          <w:lang w:val="en-US" w:eastAsia="ru-RU"/>
+        </w:rPr>
+        <w:t>2d6</w:t>
+      </w:r>
+      <w:r>
+        <w:rPr>
+          <w:rFonts w:ascii="Times New Roman" w:eastAsia="Times New Roman" w:hAnsi="Times New Roman" w:cs="Times New Roman"/>
+          <w:b/>
+          <w:bCs/>
+          <w:i/>
+          <w:iCs/>
+          <w:color w:val="000000"/>
+          <w:sz w:val="23"/>
+          <w:szCs w:val="23"/>
+          <w:lang w:val="en-US" w:eastAsia="ru-RU"/>
+        </w:rPr>
+        <w:t xml:space="preserve"> + 4 piercing</w:t>
+      </w:r>
+    </w:p>
+    <w:p>
+      <w:pPr>
+        <w:numPr>
+          <w:ilvl w:val="0"/>
+          <w:numId w:val="8"/>
+        </w:numPr>
+        <w:shd w:val="clear" w:color="auto" w:fill="FFFFFF"/>
+        <w:spacing w:before="100" w:beforeAutospacing="1" w:after="100" w:afterAutospacing="1" w:line="336" w:lineRule="atLeast"/>
+        <w:ind w:left="-450"/>
+        <w:rPr>
+          <w:rFonts w:ascii="Times New Roman" w:eastAsia="Times New Roman" w:hAnsi="Times New Roman" w:cs="Times New Roman"/>
+          <w:color w:val="000000"/>
+          <w:sz w:val="23"/>
+          <w:szCs w:val="23"/>
+          <w:lang w:val="en-US" w:eastAsia="ru-RU"/>
+        </w:rPr>
+      </w:pPr>
+      <w:r>
+        <w:rPr>
+          <w:rFonts w:ascii="Times New Roman" w:hAnsi="Times New Roman" w:cs="Times New Roman"/>
+          <w:sz w:val="28"/>
+          <w:szCs w:val="28"/>
+          <w:lang w:val="en-US"/>
+        </w:rPr>
+        <w:t xml:space="preserve">SHURIKEN </w:t>
+      </w:r>
+      <w:r>
+        <w:rPr>
+          <w:rFonts w:ascii="Times New Roman" w:eastAsia="Times New Roman" w:hAnsi="Times New Roman" w:cs="Times New Roman"/>
+          <w:color w:val="000000"/>
+          <w:sz w:val="23"/>
+          <w:szCs w:val="23"/>
+          <w:lang w:val="en-US" w:eastAsia="ru-RU"/>
+        </w:rPr>
+        <w:t xml:space="preserve">- +4 to hit, </w:t>
+      </w:r>
+      <w:r>
+        <w:rPr>
+          <w:rFonts w:ascii="Times New Roman" w:eastAsia="Times New Roman" w:hAnsi="Times New Roman" w:cs="Times New Roman"/>
+          <w:color w:val="000000"/>
+          <w:sz w:val="23"/>
+          <w:szCs w:val="23"/>
+          <w:lang w:val="en-US" w:eastAsia="ru-RU"/>
+        </w:rPr>
+        <w:t>1d4</w:t>
+      </w:r>
+      <w:r>
+        <w:rPr>
+          <w:rFonts w:ascii="Times New Roman" w:eastAsia="Times New Roman" w:hAnsi="Times New Roman" w:cs="Times New Roman"/>
+          <w:color w:val="000000"/>
+          <w:sz w:val="23"/>
+          <w:szCs w:val="23"/>
+          <w:lang w:val="en-US" w:eastAsia="ru-RU"/>
+        </w:rPr>
+        <w:t xml:space="preserve"> + 4 piercing</w:t>
+      </w:r>
+    </w:p>
+    <w:p>
+      <w:pPr>
+        <w:numPr>
+          <w:ilvl w:val="0"/>
+          <w:numId w:val="8"/>
+        </w:numPr>
+        <w:shd w:val="clear" w:color="auto" w:fill="FFFFFF"/>
+        <w:spacing w:before="100" w:beforeAutospacing="1" w:after="100" w:afterAutospacing="1" w:line="336" w:lineRule="atLeast"/>
+        <w:ind w:left="-450"/>
+        <w:rPr>
+          <w:rFonts w:ascii="Times New Roman" w:eastAsia="Times New Roman" w:hAnsi="Times New Roman" w:cs="Times New Roman"/>
+          <w:color w:val="000000"/>
+          <w:sz w:val="23"/>
+          <w:szCs w:val="23"/>
+          <w:lang w:val="en-US" w:eastAsia="ru-RU"/>
+        </w:rPr>
+      </w:pPr>
+      <w:r>
+        <w:rPr>
+          <w:rFonts w:ascii="Times New Roman" w:hAnsi="Times New Roman" w:cs="Times New Roman"/>
+          <w:sz w:val="28"/>
+          <w:szCs w:val="28"/>
+          <w:lang w:val="en-US"/>
+        </w:rPr>
+        <w:t xml:space="preserve">Dsitte </w:t>
+      </w:r>
+      <w:r>
+        <w:rPr>
+          <w:rFonts w:ascii="Times New Roman" w:eastAsia="Times New Roman" w:hAnsi="Times New Roman" w:cs="Times New Roman"/>
+          <w:b/>
+          <w:bCs/>
+          <w:i/>
+          <w:iCs/>
+          <w:color w:val="000000"/>
+          <w:sz w:val="23"/>
+          <w:szCs w:val="23"/>
+          <w:lang w:val="en-US" w:eastAsia="ru-RU"/>
+        </w:rPr>
+        <w:t>- +6 to hit, 1d4 + 4 slash</w:t>
+      </w:r>
+    </w:p>
+    <w:p>
+      <w:pPr>
+        <w:shd w:val="clear" w:color="auto" w:fill="FFFFFF"/>
+        <w:spacing w:before="100" w:beforeAutospacing="1" w:after="100" w:afterAutospacing="1" w:line="336" w:lineRule="atLeast"/>
+        <w:ind w:left="-450"/>
         <w:rPr>
           <w:rFonts w:ascii="Times New Roman" w:eastAsia="Times New Roman" w:hAnsi="Times New Roman" w:cs="Times New Roman"/>
           <w:color w:val="000000"/>

</xml_diff>